<commit_message>
Update word export (#85)
* update default template

* update docx exporter
</commit_message>
<xml_diff>
--- a/_templates/template_Isogeo.docx
+++ b/_templates/template_Isogeo.docx
@@ -274,37 +274,16 @@
           <w:rStyle w:val="Titre2Car"/>
           <w:rFonts w:ascii="Sauna" w:hAnsi="Sauna"/>
         </w:rPr>
-        <w:t>var</w:t>
-      </w:r>
+        <w:t>varKeywordsCount</w:t>
+      </w:r>
+      <w:proofErr w:type="spellEnd"/>
+      <w:proofErr w:type="gramEnd"/>
       <w:r>
         <w:rPr>
           <w:rStyle w:val="Titre2Car"/>
           <w:rFonts w:ascii="Sauna" w:hAnsi="Sauna"/>
         </w:rPr>
-        <w:t>Keywords</w:t>
-      </w:r>
-      <w:r>
-        <w:rPr>
-          <w:rStyle w:val="Titre2Car"/>
-          <w:rFonts w:ascii="Sauna" w:hAnsi="Sauna"/>
-        </w:rPr>
-        <w:t>Count</w:t>
-      </w:r>
-      <w:proofErr w:type="spellEnd"/>
-      <w:proofErr w:type="gramEnd"/>
-      <w:r>
-        <w:rPr>
-          <w:rStyle w:val="Titre2Car"/>
-          <w:rFonts w:ascii="Sauna" w:hAnsi="Sauna"/>
-        </w:rPr>
-        <w:t xml:space="preserve"> }})</w:t>
-      </w:r>
-      <w:r>
-        <w:rPr>
-          <w:rStyle w:val="Titre2Car"/>
-          <w:rFonts w:ascii="Sauna" w:hAnsi="Sauna"/>
-        </w:rPr>
-        <w:t xml:space="preserve"> </w:t>
+        <w:t xml:space="preserve"> }}) </w:t>
       </w:r>
       <w:r>
         <w:rPr>
@@ -379,8 +358,6 @@
         </w:rPr>
         <w:t xml:space="preserve"> }}</w:t>
       </w:r>
-      <w:bookmarkStart w:id="0" w:name="_GoBack"/>
-      <w:bookmarkEnd w:id="0"/>
     </w:p>
     <w:p>
       <w:pPr>
@@ -413,7 +390,15 @@
         <w:rPr>
           <w:rFonts w:ascii="Sauna" w:hAnsi="Sauna"/>
         </w:rPr>
-        <w:t>Historique de la donnée :</w:t>
+        <w:t>Historique de la donnée</w:t>
+      </w:r>
+    </w:p>
+    <w:p>
+      <w:pPr>
+        <w:pStyle w:val="Titre3"/>
+      </w:pPr>
+      <w:r>
+        <w:t>Chronologie</w:t>
       </w:r>
     </w:p>
     <w:p>
@@ -529,31 +514,24 @@
     </w:p>
     <w:p>
       <w:pPr>
-        <w:spacing w:after="0"/>
-      </w:pPr>
-    </w:p>
-    <w:p>
-      <w:pPr>
-        <w:pStyle w:val="Paragraphedeliste"/>
-        <w:numPr>
-          <w:ilvl w:val="0"/>
-          <w:numId w:val="3"/>
-        </w:numPr>
-        <w:rPr>
-          <w:rStyle w:val="prop"/>
-        </w:rPr>
-      </w:pPr>
-      <w:r>
-        <w:rPr>
-          <w:lang w:eastAsia="fr-FR"/>
-        </w:rPr>
-        <w:t>Validité :</w:t>
-      </w:r>
-      <w:r>
-        <w:rPr>
-          <w:lang w:eastAsia="fr-FR"/>
-        </w:rPr>
-        <w:t xml:space="preserve"> du </w:t>
+        <w:pStyle w:val="Titre3"/>
+      </w:pPr>
+      <w:r>
+        <w:t>Validité</w:t>
+      </w:r>
+    </w:p>
+    <w:p>
+      <w:r>
+        <w:rPr>
+          <w:lang w:eastAsia="fr-FR"/>
+        </w:rPr>
+        <w:t>D</w:t>
+      </w:r>
+      <w:r>
+        <w:rPr>
+          <w:lang w:eastAsia="fr-FR"/>
+        </w:rPr>
+        <w:t xml:space="preserve">u </w:t>
       </w:r>
       <w:proofErr w:type="gramStart"/>
       <w:r>
@@ -597,93 +575,98 @@
         </w:rPr>
         <w:t xml:space="preserve"> }}</w:t>
       </w:r>
-      <w:r>
-        <w:rPr>
-          <w:lang w:eastAsia="fr-FR"/>
-        </w:rPr>
-        <w:t xml:space="preserve"> ({{</w:t>
+    </w:p>
+    <w:p>
+      <w:pPr>
+        <w:rPr>
+          <w:rStyle w:val="prop"/>
+        </w:rPr>
+      </w:pPr>
+      <w:proofErr w:type="gramStart"/>
+      <w:r>
+        <w:rPr>
+          <w:lang w:eastAsia="fr-FR"/>
+        </w:rPr>
+        <w:t>{{</w:t>
+      </w:r>
+      <w:r>
+        <w:rPr>
+          <w:lang w:eastAsia="fr-FR"/>
+        </w:rPr>
+        <w:t xml:space="preserve"> </w:t>
       </w:r>
       <w:proofErr w:type="spellStart"/>
       <w:r>
         <w:rPr>
+          <w:lang w:eastAsia="fr-FR"/>
+        </w:rPr>
+        <w:t>varV</w:t>
+      </w:r>
+      <w:r>
+        <w:rPr>
           <w:rStyle w:val="prop"/>
         </w:rPr>
-        <w:t>validityComment</w:t>
-      </w:r>
-      <w:proofErr w:type="spellEnd"/>
-      <w:r>
-        <w:rPr>
-          <w:rStyle w:val="prop"/>
-        </w:rPr>
-        <w:t xml:space="preserve"> }})</w:t>
-      </w:r>
-    </w:p>
-    <w:p>
-      <w:pPr>
-        <w:spacing w:after="0" w:line="240" w:lineRule="auto"/>
-      </w:pPr>
-    </w:p>
-    <w:p>
-      <w:pPr>
-        <w:pStyle w:val="Paragraphedeliste"/>
-        <w:numPr>
-          <w:ilvl w:val="0"/>
-          <w:numId w:val="3"/>
-        </w:numPr>
-      </w:pPr>
-      <w:r>
-        <w:rPr>
-          <w:lang w:eastAsia="fr-FR"/>
-        </w:rPr>
-        <w:t>Con</w:t>
-      </w:r>
-      <w:r>
-        <w:rPr>
-          <w:lang w:eastAsia="fr-FR"/>
-        </w:rPr>
-        <w:t>texte</w:t>
-      </w:r>
-      <w:r>
-        <w:rPr>
-          <w:lang w:eastAsia="fr-FR"/>
-        </w:rPr>
-        <w:t> :</w:t>
-      </w:r>
-    </w:p>
-    <w:p>
-      <w:pPr>
-        <w:jc w:val="left"/>
-      </w:pPr>
-      <w:proofErr w:type="gramStart"/>
-      <w:r>
-        <w:rPr>
-          <w:lang w:eastAsia="fr-FR"/>
-        </w:rPr>
-        <w:t xml:space="preserve">{{ </w:t>
-      </w:r>
-      <w:proofErr w:type="spellStart"/>
-      <w:r>
-        <w:rPr>
-          <w:lang w:eastAsia="fr-FR"/>
-        </w:rPr>
-        <w:t>varCollectContext</w:t>
+        <w:t>alidityComment</w:t>
       </w:r>
       <w:proofErr w:type="spellEnd"/>
       <w:proofErr w:type="gramEnd"/>
       <w:r>
         <w:rPr>
-          <w:lang w:eastAsia="fr-FR"/>
+          <w:rStyle w:val="prop"/>
         </w:rPr>
         <w:t xml:space="preserve"> }}</w:t>
       </w:r>
     </w:p>
     <w:p>
       <w:pPr>
-        <w:pStyle w:val="Paragraphedeliste"/>
-        <w:numPr>
-          <w:ilvl w:val="0"/>
-          <w:numId w:val="3"/>
-        </w:numPr>
+        <w:pStyle w:val="Titre3"/>
+      </w:pPr>
+      <w:r>
+        <w:rPr>
+          <w:lang w:eastAsia="fr-FR"/>
+        </w:rPr>
+        <w:t>Con</w:t>
+      </w:r>
+      <w:r>
+        <w:rPr>
+          <w:lang w:eastAsia="fr-FR"/>
+        </w:rPr>
+        <w:t>texte</w:t>
+      </w:r>
+    </w:p>
+    <w:p>
+      <w:pPr>
+        <w:jc w:val="left"/>
+      </w:pPr>
+      <w:proofErr w:type="gramStart"/>
+      <w:r>
+        <w:rPr>
+          <w:lang w:eastAsia="fr-FR"/>
+        </w:rPr>
+        <w:t xml:space="preserve">{{ </w:t>
+      </w:r>
+      <w:proofErr w:type="spellStart"/>
+      <w:r>
+        <w:rPr>
+          <w:lang w:eastAsia="fr-FR"/>
+        </w:rPr>
+        <w:t>varCollectContext</w:t>
+      </w:r>
+      <w:proofErr w:type="spellEnd"/>
+      <w:proofErr w:type="gramEnd"/>
+      <w:r>
+        <w:rPr>
+          <w:lang w:eastAsia="fr-FR"/>
+        </w:rPr>
+        <w:t xml:space="preserve"> }}</w:t>
+      </w:r>
+    </w:p>
+    <w:p>
+      <w:pPr>
+        <w:pStyle w:val="Titre3"/>
+        <w:rPr>
+          <w:lang w:eastAsia="fr-FR"/>
+        </w:rPr>
       </w:pPr>
       <w:r>
         <w:rPr>
@@ -695,7 +678,13 @@
         <w:rPr>
           <w:lang w:eastAsia="fr-FR"/>
         </w:rPr>
-        <w:t xml:space="preserve">éthode de collecte : </w:t>
+        <w:t>éthod</w:t>
+      </w:r>
+      <w:r>
+        <w:rPr>
+          <w:lang w:eastAsia="fr-FR"/>
+        </w:rPr>
+        <w:t>ologie</w:t>
       </w:r>
     </w:p>
     <w:p>
@@ -851,7 +840,13 @@
         <w:rPr>
           <w:lang w:eastAsia="fr-FR"/>
         </w:rPr>
-        <w:t xml:space="preserve">Type : </w:t>
+        <w:t>Encodage</w:t>
+      </w:r>
+      <w:r>
+        <w:rPr>
+          <w:lang w:eastAsia="fr-FR"/>
+        </w:rPr>
+        <w:t xml:space="preserve"> : </w:t>
       </w:r>
       <w:proofErr w:type="gramStart"/>
       <w:r>
@@ -865,8 +860,16 @@
         <w:rPr>
           <w:lang w:eastAsia="fr-FR"/>
         </w:rPr>
-        <w:t>varType</w:t>
-      </w:r>
+        <w:t>var</w:t>
+      </w:r>
+      <w:r>
+        <w:rPr>
+          <w:lang w:eastAsia="fr-FR"/>
+        </w:rPr>
+        <w:t>Encoding</w:t>
+      </w:r>
+      <w:bookmarkStart w:id="0" w:name="_GoBack"/>
+      <w:bookmarkEnd w:id="0"/>
       <w:proofErr w:type="spellEnd"/>
       <w:proofErr w:type="gramEnd"/>
       <w:r>
@@ -878,7 +881,10 @@
     </w:p>
     <w:p>
       <w:r>
-        <w:t xml:space="preserve">Type de géométrie : </w:t>
+        <w:rPr>
+          <w:lang w:eastAsia="fr-FR"/>
+        </w:rPr>
+        <w:t xml:space="preserve">Type : </w:t>
       </w:r>
       <w:proofErr w:type="gramStart"/>
       <w:r>
@@ -892,7 +898,7 @@
         <w:rPr>
           <w:lang w:eastAsia="fr-FR"/>
         </w:rPr>
-        <w:t>varGeometry</w:t>
+        <w:t>varType</w:t>
       </w:r>
       <w:proofErr w:type="spellEnd"/>
       <w:proofErr w:type="gramEnd"/>
@@ -905,7 +911,7 @@
     </w:p>
     <w:p>
       <w:r>
-        <w:t xml:space="preserve">Nombre d’objets : </w:t>
+        <w:t xml:space="preserve">Type de géométrie : </w:t>
       </w:r>
       <w:proofErr w:type="gramStart"/>
       <w:r>
@@ -919,7 +925,7 @@
         <w:rPr>
           <w:lang w:eastAsia="fr-FR"/>
         </w:rPr>
-        <w:t>varObjectsCount</w:t>
+        <w:t>varGeometry</w:t>
       </w:r>
       <w:proofErr w:type="spellEnd"/>
       <w:proofErr w:type="gramEnd"/>
@@ -932,10 +938,7 @@
     </w:p>
     <w:p>
       <w:r>
-        <w:rPr>
-          <w:lang w:eastAsia="fr-FR"/>
-        </w:rPr>
-        <w:t xml:space="preserve">Système de coordonnées : </w:t>
+        <w:t xml:space="preserve">Nombre d’objets : </w:t>
       </w:r>
       <w:proofErr w:type="gramStart"/>
       <w:r>
@@ -949,7 +952,7 @@
         <w:rPr>
           <w:lang w:eastAsia="fr-FR"/>
         </w:rPr>
-        <w:t>varSRS</w:t>
+        <w:t>varObjectsCount</w:t>
       </w:r>
       <w:proofErr w:type="spellEnd"/>
       <w:proofErr w:type="gramEnd"/>
@@ -965,7 +968,7 @@
         <w:rPr>
           <w:lang w:eastAsia="fr-FR"/>
         </w:rPr>
-        <w:t xml:space="preserve">Échelle : </w:t>
+        <w:t xml:space="preserve">Système de coordonnées : </w:t>
       </w:r>
       <w:proofErr w:type="gramStart"/>
       <w:r>
@@ -979,7 +982,7 @@
         <w:rPr>
           <w:lang w:eastAsia="fr-FR"/>
         </w:rPr>
-        <w:t>varScale</w:t>
+        <w:t>varSRS</w:t>
       </w:r>
       <w:proofErr w:type="spellEnd"/>
       <w:proofErr w:type="gramEnd"/>
@@ -987,61 +990,34 @@
         <w:rPr>
           <w:lang w:eastAsia="fr-FR"/>
         </w:rPr>
-        <w:t xml:space="preserve"> }} / Résolution : {{ </w:t>
+        <w:t xml:space="preserve"> }}</w:t>
+      </w:r>
+    </w:p>
+    <w:p>
+      <w:pPr>
+        <w:rPr>
+          <w:lang w:eastAsia="fr-FR"/>
+        </w:rPr>
+      </w:pPr>
+      <w:r>
+        <w:rPr>
+          <w:lang w:eastAsia="fr-FR"/>
+        </w:rPr>
+        <w:t xml:space="preserve">Échelle : </w:t>
+      </w:r>
+      <w:proofErr w:type="gramStart"/>
+      <w:r>
+        <w:rPr>
+          <w:lang w:eastAsia="fr-FR"/>
+        </w:rPr>
+        <w:t xml:space="preserve">{{ </w:t>
       </w:r>
       <w:proofErr w:type="spellStart"/>
       <w:r>
         <w:rPr>
           <w:lang w:eastAsia="fr-FR"/>
         </w:rPr>
-        <w:t>varResolution</w:t>
-      </w:r>
-      <w:proofErr w:type="spellEnd"/>
-      <w:r>
-        <w:rPr>
-          <w:lang w:eastAsia="fr-FR"/>
-        </w:rPr>
-        <w:t xml:space="preserve"> }}</w:t>
-      </w:r>
-    </w:p>
-    <w:p>
-      <w:pPr>
-        <w:jc w:val="left"/>
-        <w:rPr>
-          <w:lang w:eastAsia="fr-FR"/>
-        </w:rPr>
-      </w:pPr>
-      <w:r>
-        <w:rPr>
-          <w:lang w:eastAsia="fr-FR"/>
-        </w:rPr>
-        <w:t>Topologie :</w:t>
-      </w:r>
-      <w:r>
-        <w:rPr>
-          <w:lang w:eastAsia="fr-FR"/>
-        </w:rPr>
-        <w:t xml:space="preserve"> </w:t>
-      </w:r>
-      <w:proofErr w:type="gramStart"/>
-      <w:r>
-        <w:rPr>
-          <w:lang w:eastAsia="fr-FR"/>
-        </w:rPr>
-        <w:t xml:space="preserve">{{ </w:t>
-      </w:r>
-      <w:proofErr w:type="spellStart"/>
-      <w:r>
-        <w:rPr>
-          <w:lang w:eastAsia="fr-FR"/>
-        </w:rPr>
-        <w:t>varT</w:t>
-      </w:r>
-      <w:r>
-        <w:rPr>
-          <w:lang w:eastAsia="fr-FR"/>
-        </w:rPr>
-        <w:t>opologyInfo</w:t>
+        <w:t>varScale</w:t>
       </w:r>
       <w:proofErr w:type="spellEnd"/>
       <w:proofErr w:type="gramEnd"/>
@@ -1053,309 +1029,25 @@
       </w:r>
     </w:p>
     <w:p>
-      <w:pPr>
-        <w:pStyle w:val="Titre3"/>
-        <w:rPr>
-          <w:lang w:eastAsia="fr-FR"/>
-        </w:rPr>
-      </w:pPr>
-      <w:r>
-        <w:rPr>
-          <w:lang w:eastAsia="fr-FR"/>
-        </w:rPr>
-        <w:t>Spécifications</w:t>
-      </w:r>
-    </w:p>
-    <w:p>
-      <w:pPr>
-        <w:jc w:val="left"/>
-        <w:rPr>
-          <w:lang w:val="en-US"/>
-        </w:rPr>
-      </w:pPr>
-      <w:r>
-        <w:rPr>
-          <w:lang w:val="en-US"/>
-        </w:rPr>
-        <w:t xml:space="preserve">{% for spec </w:t>
-      </w:r>
-      <w:r>
-        <w:rPr>
-          <w:lang w:val="en-US"/>
-        </w:rPr>
-        <w:t xml:space="preserve">in </w:t>
+      <w:r>
+        <w:rPr>
+          <w:lang w:eastAsia="fr-FR"/>
+        </w:rPr>
+        <w:t xml:space="preserve">Résolution : </w:t>
+      </w:r>
+      <w:proofErr w:type="gramStart"/>
+      <w:r>
+        <w:rPr>
+          <w:lang w:eastAsia="fr-FR"/>
+        </w:rPr>
+        <w:t xml:space="preserve">{{ </w:t>
       </w:r>
       <w:proofErr w:type="spellStart"/>
       <w:r>
         <w:rPr>
-          <w:lang w:val="en-US"/>
-        </w:rPr>
-        <w:t>varSpecifications</w:t>
-      </w:r>
-      <w:proofErr w:type="spellEnd"/>
-      <w:r>
-        <w:rPr>
-          <w:lang w:val="en-US"/>
-        </w:rPr>
-        <w:t xml:space="preserve"> %}</w:t>
-      </w:r>
-    </w:p>
-    <w:p>
-      <w:pPr>
-        <w:pStyle w:val="Paragraphedeliste"/>
-        <w:numPr>
-          <w:ilvl w:val="0"/>
-          <w:numId w:val="8"/>
-        </w:numPr>
-        <w:jc w:val="left"/>
-        <w:rPr>
-          <w:lang w:val="en-US" w:eastAsia="fr-FR"/>
-        </w:rPr>
-      </w:pPr>
-      <w:proofErr w:type="gramStart"/>
-      <w:r>
-        <w:rPr>
-          <w:lang w:val="en-US"/>
-        </w:rPr>
-        <w:lastRenderedPageBreak/>
-        <w:t>{{ spec.name</w:t>
-      </w:r>
-      <w:proofErr w:type="gramEnd"/>
-      <w:r>
-        <w:rPr>
-          <w:lang w:val="en-US"/>
-        </w:rPr>
-        <w:t xml:space="preserve"> }}  </w:t>
-      </w:r>
-      <w:r>
-        <w:rPr>
-          <w:lang w:val="en-US"/>
-        </w:rPr>
-        <w:t>:</w:t>
-      </w:r>
-    </w:p>
-    <w:p>
-      <w:pPr>
-        <w:pStyle w:val="Paragraphedeliste"/>
-        <w:numPr>
-          <w:ilvl w:val="1"/>
-          <w:numId w:val="8"/>
-        </w:numPr>
-        <w:jc w:val="left"/>
-        <w:rPr>
-          <w:lang w:val="en-US" w:eastAsia="fr-FR"/>
-        </w:rPr>
-      </w:pPr>
-      <w:proofErr w:type="gramStart"/>
-      <w:r>
-        <w:rPr>
-          <w:lang w:val="en-US" w:eastAsia="fr-FR"/>
-        </w:rPr>
-        <w:t>Date :</w:t>
-      </w:r>
-      <w:proofErr w:type="gramEnd"/>
-      <w:r>
-        <w:rPr>
-          <w:lang w:val="en-US" w:eastAsia="fr-FR"/>
-        </w:rPr>
-        <w:t xml:space="preserve"> </w:t>
-      </w:r>
-      <w:r>
-        <w:rPr>
-          <w:lang w:val="en-US"/>
-        </w:rPr>
-        <w:t xml:space="preserve">{{ </w:t>
-      </w:r>
-      <w:proofErr w:type="spellStart"/>
-      <w:r>
-        <w:rPr>
-          <w:lang w:val="en-US"/>
-        </w:rPr>
-        <w:t>spec</w:t>
-      </w:r>
-      <w:r>
-        <w:rPr>
-          <w:lang w:val="en-US"/>
-        </w:rPr>
-        <w:t>.date</w:t>
-      </w:r>
-      <w:proofErr w:type="spellEnd"/>
-      <w:r>
-        <w:rPr>
-          <w:lang w:val="en-US"/>
-        </w:rPr>
-        <w:t xml:space="preserve"> }}</w:t>
-      </w:r>
-    </w:p>
-    <w:p>
-      <w:pPr>
-        <w:pStyle w:val="Paragraphedeliste"/>
-        <w:numPr>
-          <w:ilvl w:val="1"/>
-          <w:numId w:val="8"/>
-        </w:numPr>
-        <w:jc w:val="left"/>
-        <w:rPr>
-          <w:lang w:val="en-US" w:eastAsia="fr-FR"/>
-        </w:rPr>
-      </w:pPr>
-      <w:proofErr w:type="spellStart"/>
-      <w:proofErr w:type="gramStart"/>
-      <w:r>
-        <w:rPr>
-          <w:lang w:val="en-US"/>
-        </w:rPr>
-        <w:t>Conformité</w:t>
-      </w:r>
-      <w:proofErr w:type="spellEnd"/>
-      <w:r>
-        <w:rPr>
-          <w:lang w:val="en-US"/>
-        </w:rPr>
-        <w:t xml:space="preserve"> :</w:t>
-      </w:r>
-      <w:proofErr w:type="gramEnd"/>
-      <w:r>
-        <w:rPr>
-          <w:lang w:val="en-US"/>
-        </w:rPr>
-        <w:t xml:space="preserve"> </w:t>
-      </w:r>
-      <w:r>
-        <w:rPr>
-          <w:lang w:val="en-US"/>
-        </w:rPr>
-        <w:t xml:space="preserve">{{ </w:t>
-      </w:r>
-      <w:proofErr w:type="spellStart"/>
-      <w:r>
-        <w:rPr>
-          <w:lang w:val="en-US"/>
-        </w:rPr>
-        <w:t>spec.conformity</w:t>
-      </w:r>
-      <w:proofErr w:type="spellEnd"/>
-      <w:r>
-        <w:rPr>
-          <w:lang w:val="en-US"/>
-        </w:rPr>
-        <w:t xml:space="preserve"> }}</w:t>
-      </w:r>
-    </w:p>
-    <w:p>
-      <w:pPr>
-        <w:pStyle w:val="Paragraphedeliste"/>
-        <w:numPr>
-          <w:ilvl w:val="1"/>
-          <w:numId w:val="8"/>
-        </w:numPr>
-        <w:jc w:val="left"/>
-        <w:rPr>
-          <w:lang w:val="en-US" w:eastAsia="fr-FR"/>
-        </w:rPr>
-      </w:pPr>
-      <w:proofErr w:type="gramStart"/>
-      <w:r>
-        <w:rPr>
-          <w:lang w:val="en-US"/>
-        </w:rPr>
-        <w:t>Lien :</w:t>
-      </w:r>
-      <w:proofErr w:type="gramEnd"/>
-      <w:r>
-        <w:rPr>
-          <w:lang w:val="en-US"/>
-        </w:rPr>
-        <w:t xml:space="preserve"> {{ </w:t>
-      </w:r>
-      <w:proofErr w:type="spellStart"/>
-      <w:r>
-        <w:rPr>
-          <w:lang w:val="en-US"/>
-        </w:rPr>
-        <w:t>spec.</w:t>
-      </w:r>
-      <w:r>
-        <w:rPr>
-          <w:lang w:val="en-US"/>
-        </w:rPr>
-        <w:t>link</w:t>
-      </w:r>
-      <w:proofErr w:type="spellEnd"/>
-      <w:r>
-        <w:rPr>
-          <w:lang w:val="en-US"/>
-        </w:rPr>
-        <w:t xml:space="preserve"> }}</w:t>
-      </w:r>
-    </w:p>
-    <w:p>
-      <w:pPr>
-        <w:jc w:val="left"/>
-        <w:rPr>
-          <w:lang w:val="en-US"/>
-        </w:rPr>
-      </w:pPr>
-      <w:r>
-        <w:rPr>
-          <w:lang w:val="en-US"/>
-        </w:rPr>
-        <w:t xml:space="preserve">{% </w:t>
-      </w:r>
-      <w:proofErr w:type="spellStart"/>
-      <w:r>
-        <w:rPr>
-          <w:lang w:val="en-US"/>
-        </w:rPr>
-        <w:t>endfor</w:t>
-      </w:r>
-      <w:proofErr w:type="spellEnd"/>
-      <w:r>
-        <w:rPr>
-          <w:lang w:val="en-US"/>
-        </w:rPr>
-        <w:t xml:space="preserve"> %}</w:t>
-      </w:r>
-    </w:p>
-    <w:p>
-      <w:pPr>
-        <w:pBdr>
-          <w:bottom w:val="single" w:sz="12" w:space="1" w:color="auto"/>
-        </w:pBdr>
-        <w:jc w:val="left"/>
-        <w:rPr>
-          <w:lang w:eastAsia="fr-FR"/>
-        </w:rPr>
-      </w:pPr>
-    </w:p>
-    <w:p>
-      <w:pPr>
-        <w:pStyle w:val="Titre2"/>
-      </w:pPr>
-      <w:r>
-        <w:rPr>
-          <w:rFonts w:ascii="Sauna" w:hAnsi="Sauna"/>
-        </w:rPr>
-        <w:t>INSPIRE</w:t>
-      </w:r>
-    </w:p>
-    <w:p>
-      <w:r>
-        <w:t xml:space="preserve">Thématiques : </w:t>
-      </w:r>
-      <w:proofErr w:type="gramStart"/>
-      <w:r>
-        <w:rPr>
-          <w:lang w:eastAsia="fr-FR"/>
-        </w:rPr>
-        <w:t xml:space="preserve">{{ </w:t>
-      </w:r>
-      <w:proofErr w:type="spellStart"/>
-      <w:r>
-        <w:rPr>
-          <w:lang w:eastAsia="fr-FR"/>
-        </w:rPr>
-        <w:t>varInspireTheme</w:t>
+          <w:lang w:eastAsia="fr-FR"/>
+        </w:rPr>
+        <w:t>varResolution</w:t>
       </w:r>
       <w:proofErr w:type="spellEnd"/>
       <w:proofErr w:type="gramEnd"/>
@@ -1367,14 +1059,24 @@
       </w:r>
     </w:p>
     <w:p>
-      <w:r>
-        <w:t>Conformité</w:t>
-      </w:r>
-      <w:r>
-        <w:t xml:space="preserve"> de la métadonnée</w:t>
-      </w:r>
-      <w:r>
-        <w:t xml:space="preserve"> : </w:t>
+      <w:pPr>
+        <w:jc w:val="left"/>
+        <w:rPr>
+          <w:lang w:eastAsia="fr-FR"/>
+        </w:rPr>
+      </w:pPr>
+      <w:r>
+        <w:rPr>
+          <w:lang w:eastAsia="fr-FR"/>
+        </w:rPr>
+        <w:lastRenderedPageBreak/>
+        <w:t>Topologie :</w:t>
+      </w:r>
+      <w:r>
+        <w:rPr>
+          <w:lang w:eastAsia="fr-FR"/>
+        </w:rPr>
+        <w:t xml:space="preserve"> </w:t>
       </w:r>
       <w:proofErr w:type="gramStart"/>
       <w:r>
@@ -1388,7 +1090,13 @@
         <w:rPr>
           <w:lang w:eastAsia="fr-FR"/>
         </w:rPr>
-        <w:t>varInspireConformity</w:t>
+        <w:t>varT</w:t>
+      </w:r>
+      <w:r>
+        <w:rPr>
+          <w:lang w:eastAsia="fr-FR"/>
+        </w:rPr>
+        <w:t>opologyInfo</w:t>
       </w:r>
       <w:proofErr w:type="spellEnd"/>
       <w:proofErr w:type="gramEnd"/>
@@ -1410,1140 +1118,22 @@
         <w:rPr>
           <w:lang w:eastAsia="fr-FR"/>
         </w:rPr>
-        <w:t>Conditions de diffusion</w:t>
-      </w:r>
-    </w:p>
-    <w:p>
-      <w:pPr>
-        <w:jc w:val="left"/>
-        <w:rPr>
-          <w:lang w:val="en-US"/>
-        </w:rPr>
-      </w:pPr>
-      <w:r>
-        <w:rPr>
-          <w:lang w:val="en-US"/>
-        </w:rPr>
-        <w:t xml:space="preserve">{% for </w:t>
-      </w:r>
-      <w:proofErr w:type="spellStart"/>
-      <w:r>
-        <w:rPr>
-          <w:lang w:val="en-US"/>
-        </w:rPr>
-        <w:t>cgu</w:t>
-      </w:r>
-      <w:proofErr w:type="spellEnd"/>
-      <w:r>
-        <w:rPr>
-          <w:lang w:val="en-US"/>
-        </w:rPr>
-        <w:t xml:space="preserve"> </w:t>
-      </w:r>
-      <w:r>
-        <w:rPr>
-          <w:lang w:val="en-US"/>
-        </w:rPr>
-        <w:t xml:space="preserve">in </w:t>
-      </w:r>
-      <w:proofErr w:type="spellStart"/>
-      <w:r>
-        <w:rPr>
-          <w:lang w:val="en-US"/>
-        </w:rPr>
-        <w:t>varCGU</w:t>
-      </w:r>
-      <w:r>
-        <w:rPr>
-          <w:lang w:val="en-US"/>
-        </w:rPr>
-        <w:t>S</w:t>
-      </w:r>
-      <w:proofErr w:type="spellEnd"/>
-      <w:r>
-        <w:rPr>
-          <w:lang w:val="en-US"/>
-        </w:rPr>
-        <w:t xml:space="preserve"> %}</w:t>
-      </w:r>
-    </w:p>
-    <w:p>
-      <w:pPr>
-        <w:pStyle w:val="Paragraphedeliste"/>
-        <w:numPr>
-          <w:ilvl w:val="1"/>
-          <w:numId w:val="8"/>
-        </w:numPr>
-        <w:jc w:val="left"/>
-        <w:rPr>
-          <w:lang w:val="en-US"/>
-        </w:rPr>
-      </w:pPr>
-      <w:proofErr w:type="gramStart"/>
-      <w:r>
-        <w:rPr>
-          <w:lang w:val="en-US"/>
-        </w:rPr>
-        <w:t>{{ cgu.name</w:t>
-      </w:r>
-      <w:proofErr w:type="gramEnd"/>
-      <w:r>
-        <w:rPr>
-          <w:lang w:val="en-US"/>
-        </w:rPr>
-        <w:t xml:space="preserve"> }}  </w:t>
-      </w:r>
-      <w:r>
-        <w:rPr>
-          <w:lang w:val="en-US"/>
-        </w:rPr>
-        <w:t>:</w:t>
-      </w:r>
-      <w:r>
-        <w:rPr>
-          <w:lang w:val="en-US"/>
-        </w:rPr>
-        <w:t xml:space="preserve"> </w:t>
-      </w:r>
-      <w:r>
-        <w:rPr>
-          <w:lang w:val="en-US"/>
-        </w:rPr>
-        <w:t xml:space="preserve">{{ </w:t>
-      </w:r>
-      <w:proofErr w:type="spellStart"/>
-      <w:r>
-        <w:rPr>
-          <w:lang w:val="en-US"/>
-        </w:rPr>
-        <w:t>cgu.</w:t>
-      </w:r>
-      <w:r>
-        <w:rPr>
-          <w:lang w:val="en-US"/>
-        </w:rPr>
-        <w:t>description</w:t>
-      </w:r>
-      <w:proofErr w:type="spellEnd"/>
-      <w:r>
-        <w:rPr>
-          <w:lang w:val="en-US"/>
-        </w:rPr>
-        <w:t xml:space="preserve"> }}</w:t>
-      </w:r>
-      <w:r>
-        <w:rPr>
-          <w:lang w:val="en-US"/>
-        </w:rPr>
-        <w:t xml:space="preserve"> </w:t>
-      </w:r>
-      <w:r>
-        <w:rPr>
-          <w:lang w:val="en-US"/>
-        </w:rPr>
-        <w:t xml:space="preserve">{{ </w:t>
-      </w:r>
-      <w:proofErr w:type="spellStart"/>
-      <w:r>
-        <w:rPr>
-          <w:lang w:val="en-US"/>
-        </w:rPr>
-        <w:t>cgu.content</w:t>
-      </w:r>
-      <w:proofErr w:type="spellEnd"/>
-      <w:r>
-        <w:rPr>
-          <w:lang w:val="en-US"/>
-        </w:rPr>
-        <w:t xml:space="preserve"> }}</w:t>
-      </w:r>
-      <w:r>
-        <w:rPr>
-          <w:lang w:val="en-US"/>
-        </w:rPr>
-        <w:t xml:space="preserve"> .</w:t>
-      </w:r>
-      <w:r>
-        <w:rPr>
-          <w:lang w:val="en-US"/>
-        </w:rPr>
-        <w:t xml:space="preserve"> </w:t>
-      </w:r>
-      <w:proofErr w:type="gramStart"/>
-      <w:r>
-        <w:rPr>
-          <w:lang w:val="en-US"/>
-        </w:rPr>
-        <w:t xml:space="preserve">{{ </w:t>
-      </w:r>
-      <w:proofErr w:type="spellStart"/>
-      <w:r>
-        <w:rPr>
-          <w:lang w:val="en-US"/>
-        </w:rPr>
-        <w:t>cgu</w:t>
-      </w:r>
-      <w:proofErr w:type="gramEnd"/>
-      <w:r>
-        <w:rPr>
-          <w:lang w:val="en-US"/>
-        </w:rPr>
-        <w:t>.</w:t>
-      </w:r>
-      <w:r>
-        <w:rPr>
-          <w:lang w:val="en-US"/>
-        </w:rPr>
-        <w:t>link</w:t>
-      </w:r>
-      <w:proofErr w:type="spellEnd"/>
-      <w:r>
-        <w:rPr>
-          <w:lang w:val="en-US"/>
-        </w:rPr>
-        <w:t xml:space="preserve"> }}</w:t>
-      </w:r>
-    </w:p>
-    <w:p>
-      <w:pPr>
-        <w:jc w:val="left"/>
-        <w:rPr>
-          <w:lang w:val="en-US"/>
-        </w:rPr>
-      </w:pPr>
-      <w:r>
-        <w:rPr>
-          <w:lang w:val="en-US"/>
-        </w:rPr>
-        <w:t xml:space="preserve">{% </w:t>
-      </w:r>
-      <w:proofErr w:type="spellStart"/>
-      <w:r>
-        <w:rPr>
-          <w:lang w:val="en-US"/>
-        </w:rPr>
-        <w:t>endfor</w:t>
-      </w:r>
-      <w:proofErr w:type="spellEnd"/>
-      <w:r>
-        <w:rPr>
-          <w:lang w:val="en-US"/>
-        </w:rPr>
-        <w:t xml:space="preserve"> %}</w:t>
-      </w:r>
-    </w:p>
-    <w:p>
-      <w:pPr>
-        <w:pStyle w:val="Titre3"/>
-        <w:rPr>
-          <w:lang w:eastAsia="fr-FR"/>
-        </w:rPr>
-      </w:pPr>
-      <w:r>
-        <w:rPr>
-          <w:lang w:eastAsia="fr-FR"/>
-        </w:rPr>
-        <w:t>Limitations d’usage</w:t>
-      </w:r>
-    </w:p>
-    <w:p>
-      <w:pPr>
-        <w:jc w:val="left"/>
-        <w:rPr>
-          <w:lang w:val="en-US"/>
-        </w:rPr>
-      </w:pPr>
-      <w:r>
-        <w:rPr>
-          <w:lang w:val="en-US"/>
-        </w:rPr>
-        <w:t xml:space="preserve">{% for limitation </w:t>
-      </w:r>
-      <w:r>
-        <w:rPr>
-          <w:lang w:val="en-US"/>
-        </w:rPr>
-        <w:t xml:space="preserve">in </w:t>
-      </w:r>
-      <w:proofErr w:type="spellStart"/>
-      <w:r>
-        <w:rPr>
-          <w:lang w:val="en-US"/>
-        </w:rPr>
-        <w:t>varLimitations</w:t>
-      </w:r>
-      <w:proofErr w:type="spellEnd"/>
-      <w:r>
-        <w:rPr>
-          <w:lang w:val="en-US"/>
-        </w:rPr>
-        <w:t xml:space="preserve"> %}</w:t>
-      </w:r>
-    </w:p>
-    <w:p>
-      <w:pPr>
-        <w:pStyle w:val="Paragraphedeliste"/>
-        <w:numPr>
-          <w:ilvl w:val="0"/>
-          <w:numId w:val="8"/>
-        </w:numPr>
-        <w:jc w:val="left"/>
-        <w:rPr>
-          <w:lang w:val="en-US"/>
-        </w:rPr>
-      </w:pPr>
-      <w:proofErr w:type="gramStart"/>
-      <w:r>
-        <w:rPr>
-          <w:lang w:val="en-US"/>
-        </w:rPr>
-        <w:t xml:space="preserve">{{ </w:t>
-      </w:r>
-      <w:proofErr w:type="spellStart"/>
-      <w:r>
-        <w:rPr>
-          <w:lang w:val="en-US"/>
-        </w:rPr>
-        <w:t>limitation</w:t>
-      </w:r>
-      <w:proofErr w:type="gramEnd"/>
-      <w:r>
-        <w:rPr>
-          <w:lang w:val="en-US"/>
-        </w:rPr>
-        <w:t>.</w:t>
-      </w:r>
-      <w:r>
-        <w:rPr>
-          <w:lang w:val="en-US"/>
-        </w:rPr>
-        <w:t>type</w:t>
-      </w:r>
-      <w:proofErr w:type="spellEnd"/>
-      <w:r>
-        <w:rPr>
-          <w:lang w:val="en-US"/>
-        </w:rPr>
-        <w:t xml:space="preserve"> }} </w:t>
-      </w:r>
-      <w:r>
-        <w:rPr>
-          <w:lang w:val="en-US"/>
-        </w:rPr>
-        <w:t xml:space="preserve"> </w:t>
-      </w:r>
-      <w:r>
-        <w:rPr>
-          <w:lang w:val="en-US"/>
-        </w:rPr>
-        <w:t xml:space="preserve">{{ </w:t>
-      </w:r>
-      <w:proofErr w:type="spellStart"/>
-      <w:r>
-        <w:rPr>
-          <w:lang w:val="en-US"/>
-        </w:rPr>
-        <w:t>limitation.</w:t>
-      </w:r>
-      <w:r>
-        <w:rPr>
-          <w:lang w:val="en-US"/>
-        </w:rPr>
-        <w:t>restriction</w:t>
-      </w:r>
-      <w:proofErr w:type="spellEnd"/>
-      <w:r>
-        <w:rPr>
-          <w:lang w:val="en-US"/>
-        </w:rPr>
-        <w:t xml:space="preserve"> }}</w:t>
-      </w:r>
-      <w:r>
-        <w:rPr>
-          <w:lang w:val="en-US"/>
-        </w:rPr>
-        <w:t xml:space="preserve"> :</w:t>
-      </w:r>
-      <w:r>
-        <w:rPr>
-          <w:lang w:val="en-US"/>
-        </w:rPr>
-        <w:t xml:space="preserve"> </w:t>
-      </w:r>
-      <w:r>
-        <w:rPr>
-          <w:lang w:val="en-US"/>
-        </w:rPr>
-        <w:t xml:space="preserve">{{ </w:t>
-      </w:r>
-      <w:proofErr w:type="spellStart"/>
-      <w:r>
-        <w:rPr>
-          <w:lang w:val="en-US"/>
-        </w:rPr>
-        <w:t>limitation</w:t>
-      </w:r>
-      <w:r>
-        <w:rPr>
-          <w:lang w:val="en-US"/>
-        </w:rPr>
-        <w:t>.description</w:t>
-      </w:r>
-      <w:proofErr w:type="spellEnd"/>
-      <w:r>
-        <w:rPr>
-          <w:lang w:val="en-US"/>
-        </w:rPr>
-        <w:t xml:space="preserve"> }}</w:t>
-      </w:r>
-      <w:r>
-        <w:rPr>
-          <w:lang w:val="en-US"/>
-        </w:rPr>
-        <w:t xml:space="preserve">. </w:t>
-      </w:r>
-      <w:proofErr w:type="gramStart"/>
-      <w:r>
-        <w:rPr>
-          <w:lang w:val="en-US"/>
-        </w:rPr>
-        <w:t xml:space="preserve">{{ </w:t>
-      </w:r>
-      <w:proofErr w:type="spellStart"/>
-      <w:r>
-        <w:rPr>
-          <w:lang w:val="en-US"/>
-        </w:rPr>
-        <w:t>limitation</w:t>
-      </w:r>
-      <w:proofErr w:type="gramEnd"/>
-      <w:r>
-        <w:rPr>
-          <w:lang w:val="en-US"/>
-        </w:rPr>
-        <w:t>.</w:t>
-      </w:r>
-      <w:r>
-        <w:rPr>
-          <w:lang w:val="en-US"/>
-        </w:rPr>
-        <w:t>inspire</w:t>
-      </w:r>
-      <w:proofErr w:type="spellEnd"/>
-      <w:r>
-        <w:rPr>
-          <w:lang w:val="en-US"/>
-        </w:rPr>
-        <w:t xml:space="preserve"> }}</w:t>
-      </w:r>
-      <w:r>
-        <w:rPr>
-          <w:lang w:val="en-US"/>
-        </w:rPr>
-        <w:t xml:space="preserve"> </w:t>
-      </w:r>
-      <w:r>
-        <w:rPr>
-          <w:lang w:val="en-US"/>
-        </w:rPr>
-        <w:t xml:space="preserve">{{ </w:t>
-      </w:r>
-      <w:proofErr w:type="spellStart"/>
-      <w:r>
-        <w:rPr>
-          <w:lang w:val="en-US"/>
-        </w:rPr>
-        <w:t>limitation</w:t>
-      </w:r>
-      <w:r>
-        <w:rPr>
-          <w:lang w:val="en-US"/>
-        </w:rPr>
-        <w:t>.content</w:t>
-      </w:r>
-      <w:proofErr w:type="spellEnd"/>
-      <w:r>
-        <w:rPr>
-          <w:lang w:val="en-US"/>
-        </w:rPr>
-        <w:t xml:space="preserve"> }}</w:t>
-      </w:r>
-    </w:p>
-    <w:p>
-      <w:pPr>
-        <w:jc w:val="left"/>
-        <w:rPr>
-          <w:lang w:val="en-US"/>
-        </w:rPr>
-      </w:pPr>
-      <w:r>
-        <w:rPr>
-          <w:lang w:val="en-US"/>
-        </w:rPr>
-        <w:t xml:space="preserve">{% </w:t>
-      </w:r>
-      <w:proofErr w:type="spellStart"/>
-      <w:r>
-        <w:rPr>
-          <w:lang w:val="en-US"/>
-        </w:rPr>
-        <w:t>endfor</w:t>
-      </w:r>
-      <w:proofErr w:type="spellEnd"/>
-      <w:r>
-        <w:rPr>
-          <w:lang w:val="en-US"/>
-        </w:rPr>
-        <w:t xml:space="preserve"> %}</w:t>
-      </w:r>
-    </w:p>
-    <w:p>
-      <w:pPr>
-        <w:pBdr>
-          <w:bottom w:val="single" w:sz="12" w:space="1" w:color="auto"/>
-        </w:pBdr>
-        <w:rPr>
-          <w:lang w:val="en-US"/>
-        </w:rPr>
-      </w:pPr>
-    </w:p>
-    <w:p>
-      <w:pPr>
-        <w:pStyle w:val="Titre2"/>
-        <w:rPr>
-          <w:rFonts w:ascii="Sauna" w:hAnsi="Sauna"/>
-          <w:lang w:val="en-US"/>
-        </w:rPr>
-      </w:pPr>
-      <w:r>
-        <w:rPr>
-          <w:rFonts w:ascii="Sauna" w:hAnsi="Sauna"/>
-          <w:lang w:val="en-US"/>
-        </w:rPr>
-        <w:t>Contacts</w:t>
-      </w:r>
-      <w:r>
-        <w:rPr>
-          <w:rFonts w:ascii="Sauna" w:hAnsi="Sauna"/>
-          <w:lang w:val="en-US"/>
-        </w:rPr>
-        <w:t xml:space="preserve"> (</w:t>
-      </w:r>
-      <w:proofErr w:type="gramStart"/>
-      <w:r>
-        <w:rPr>
-          <w:rFonts w:ascii="Sauna" w:hAnsi="Sauna"/>
-          <w:lang w:val="en-US"/>
-        </w:rPr>
-        <w:t xml:space="preserve">{{ </w:t>
-      </w:r>
-      <w:proofErr w:type="spellStart"/>
-      <w:r>
-        <w:rPr>
-          <w:rFonts w:ascii="Sauna" w:hAnsi="Sauna"/>
-          <w:lang w:val="en-US"/>
-        </w:rPr>
-        <w:t>varContactsCount</w:t>
-      </w:r>
-      <w:proofErr w:type="spellEnd"/>
-      <w:proofErr w:type="gramEnd"/>
-      <w:r>
-        <w:rPr>
-          <w:rFonts w:ascii="Sauna" w:hAnsi="Sauna"/>
-          <w:lang w:val="en-US"/>
-        </w:rPr>
-        <w:t xml:space="preserve"> }}</w:t>
-      </w:r>
-      <w:r>
-        <w:rPr>
-          <w:rFonts w:ascii="Sauna" w:hAnsi="Sauna"/>
-          <w:lang w:val="en-US"/>
-        </w:rPr>
-        <w:t>)</w:t>
-      </w:r>
-    </w:p>
-    <w:p>
-      <w:pPr>
-        <w:jc w:val="left"/>
-        <w:rPr>
-          <w:lang w:val="en-US"/>
-        </w:rPr>
-      </w:pPr>
-      <w:r>
-        <w:rPr>
-          <w:lang w:val="en-US"/>
-        </w:rPr>
-        <w:t xml:space="preserve">{% for contact </w:t>
-      </w:r>
-      <w:r>
-        <w:rPr>
-          <w:lang w:val="en-US"/>
-        </w:rPr>
-        <w:t xml:space="preserve">in </w:t>
-      </w:r>
-      <w:proofErr w:type="spellStart"/>
-      <w:r>
-        <w:rPr>
-          <w:lang w:val="en-US"/>
-        </w:rPr>
-        <w:t>varContactsDetails</w:t>
-      </w:r>
-      <w:proofErr w:type="spellEnd"/>
-      <w:r>
-        <w:rPr>
-          <w:lang w:val="en-US"/>
-        </w:rPr>
-        <w:t xml:space="preserve"> %}</w:t>
-      </w:r>
-    </w:p>
-    <w:p>
-      <w:pPr>
-        <w:jc w:val="left"/>
-        <w:rPr>
-          <w:lang w:val="en-US"/>
-        </w:rPr>
-      </w:pPr>
-      <w:proofErr w:type="gramStart"/>
-      <w:r>
-        <w:rPr>
-          <w:b/>
-          <w:lang w:val="en-US"/>
-        </w:rPr>
-        <w:t>{{ contact.name</w:t>
-      </w:r>
-      <w:proofErr w:type="gramEnd"/>
-      <w:r>
-        <w:rPr>
-          <w:b/>
-          <w:lang w:val="en-US"/>
-        </w:rPr>
-        <w:t xml:space="preserve"> }}</w:t>
-      </w:r>
-      <w:r>
-        <w:rPr>
-          <w:lang w:val="en-US"/>
-        </w:rPr>
-        <w:t xml:space="preserve">  </w:t>
-      </w:r>
-      <w:r>
-        <w:rPr>
-          <w:lang w:val="en-US"/>
-        </w:rPr>
-        <w:t>{{ contact.</w:t>
-      </w:r>
-      <w:proofErr w:type="spellStart"/>
-      <w:r>
-        <w:rPr>
-          <w:rStyle w:val="prop"/>
-        </w:rPr>
-        <w:t>organization</w:t>
-      </w:r>
-      <w:proofErr w:type="spellEnd"/>
-      <w:r>
-        <w:rPr>
-          <w:rStyle w:val="prop"/>
-        </w:rPr>
-        <w:t xml:space="preserve"> </w:t>
-      </w:r>
-      <w:r>
-        <w:rPr>
-          <w:lang w:val="en-US"/>
-        </w:rPr>
-        <w:t>}}</w:t>
-      </w:r>
-      <w:r>
-        <w:rPr>
-          <w:lang w:val="en-US"/>
-        </w:rPr>
-        <w:t xml:space="preserve"> </w:t>
-      </w:r>
-      <w:r>
-        <w:rPr>
-          <w:lang w:val="en-US"/>
-        </w:rPr>
-        <w:t>– {{ contact.</w:t>
-      </w:r>
-      <w:proofErr w:type="spellStart"/>
-      <w:r>
-        <w:rPr>
-          <w:rStyle w:val="prop"/>
-        </w:rPr>
-        <w:t>role</w:t>
-      </w:r>
-      <w:proofErr w:type="spellEnd"/>
-      <w:r>
-        <w:rPr>
-          <w:rStyle w:val="prop"/>
-        </w:rPr>
-        <w:t xml:space="preserve"> }} </w:t>
-      </w:r>
-      <w:r>
-        <w:rPr>
-          <w:rStyle w:val="prop"/>
-        </w:rPr>
-        <w:t xml:space="preserve"> </w:t>
-      </w:r>
-      <w:r>
-        <w:rPr>
-          <w:lang w:val="en-US"/>
-        </w:rPr>
-        <w:t>:</w:t>
-      </w:r>
-    </w:p>
-    <w:p>
-      <w:pPr>
-        <w:jc w:val="left"/>
-        <w:rPr>
-          <w:lang w:val="en-US"/>
-        </w:rPr>
-      </w:pPr>
-      <w:r>
-        <w:rPr>
-          <w:lang w:val="en-US"/>
-        </w:rPr>
-        <w:tab/>
-      </w:r>
-      <w:proofErr w:type="gramStart"/>
-      <w:r>
-        <w:rPr>
-          <w:lang w:val="en-US"/>
-        </w:rPr>
-        <w:t xml:space="preserve">{{ </w:t>
-      </w:r>
-      <w:proofErr w:type="spellStart"/>
-      <w:r>
-        <w:rPr>
-          <w:lang w:val="en-US"/>
-        </w:rPr>
-        <w:t>contact</w:t>
-      </w:r>
-      <w:proofErr w:type="gramEnd"/>
-      <w:r>
-        <w:rPr>
-          <w:lang w:val="en-US"/>
-        </w:rPr>
-        <w:t>.</w:t>
-      </w:r>
-      <w:r>
-        <w:rPr>
-          <w:lang w:val="en-US"/>
-        </w:rPr>
-        <w:t>e</w:t>
-      </w:r>
-      <w:r>
-        <w:rPr>
-          <w:lang w:val="en-US"/>
-        </w:rPr>
-        <w:t>mail</w:t>
-      </w:r>
-      <w:proofErr w:type="spellEnd"/>
-      <w:r>
-        <w:rPr>
-          <w:lang w:val="en-US"/>
-        </w:rPr>
-        <w:t xml:space="preserve"> }}</w:t>
-      </w:r>
-      <w:r>
-        <w:rPr>
-          <w:lang w:val="en-US"/>
-        </w:rPr>
-        <w:br/>
-      </w:r>
-      <w:r>
-        <w:rPr>
-          <w:lang w:val="en-US"/>
-        </w:rPr>
-        <w:tab/>
-      </w:r>
-      <w:r>
-        <w:rPr>
-          <w:lang w:val="en-US"/>
-        </w:rPr>
-        <w:t xml:space="preserve">{{ </w:t>
-      </w:r>
-      <w:proofErr w:type="spellStart"/>
-      <w:r>
-        <w:rPr>
-          <w:lang w:val="en-US"/>
-        </w:rPr>
-        <w:t>contact</w:t>
-      </w:r>
-      <w:r>
-        <w:rPr>
-          <w:lang w:val="en-US"/>
-        </w:rPr>
-        <w:t>.</w:t>
-      </w:r>
-      <w:r>
-        <w:rPr>
-          <w:lang w:val="en-US"/>
-        </w:rPr>
-        <w:t>phone</w:t>
-      </w:r>
-      <w:proofErr w:type="spellEnd"/>
-      <w:r>
-        <w:rPr>
-          <w:lang w:val="en-US"/>
-        </w:rPr>
-        <w:t xml:space="preserve"> }}</w:t>
-      </w:r>
-      <w:r>
-        <w:rPr>
-          <w:lang w:val="en-US"/>
-        </w:rPr>
-        <w:br/>
-      </w:r>
-      <w:r>
-        <w:rPr>
-          <w:lang w:val="en-US"/>
-        </w:rPr>
-        <w:tab/>
-        <w:t xml:space="preserve">{{ </w:t>
-      </w:r>
-      <w:proofErr w:type="spellStart"/>
-      <w:r>
-        <w:rPr>
-          <w:lang w:val="en-US"/>
-        </w:rPr>
-        <w:t>contact.</w:t>
-      </w:r>
-      <w:r>
-        <w:rPr>
-          <w:lang w:val="en-US"/>
-        </w:rPr>
-        <w:t>fax</w:t>
-      </w:r>
-      <w:proofErr w:type="spellEnd"/>
-      <w:r>
-        <w:rPr>
-          <w:lang w:val="en-US"/>
-        </w:rPr>
-        <w:t xml:space="preserve"> }}</w:t>
-      </w:r>
-      <w:r>
-        <w:rPr>
-          <w:lang w:val="en-US"/>
-        </w:rPr>
-        <w:br/>
-      </w:r>
-      <w:r>
-        <w:rPr>
-          <w:lang w:val="en-US"/>
-        </w:rPr>
-        <w:tab/>
-      </w:r>
-      <w:r>
-        <w:rPr>
-          <w:lang w:val="en-US"/>
-        </w:rPr>
-        <w:t xml:space="preserve">{{ </w:t>
-      </w:r>
-      <w:r>
-        <w:rPr>
-          <w:lang w:val="en-US"/>
-        </w:rPr>
-        <w:t>contact</w:t>
-      </w:r>
-      <w:r>
-        <w:rPr>
-          <w:lang w:val="en-US"/>
-        </w:rPr>
-        <w:t>.</w:t>
-      </w:r>
-      <w:r>
-        <w:rPr>
-          <w:lang w:val="en-US"/>
-        </w:rPr>
-        <w:t>address</w:t>
-      </w:r>
-      <w:r>
-        <w:rPr>
-          <w:lang w:val="en-US"/>
-        </w:rPr>
-        <w:t>Line1</w:t>
-      </w:r>
-      <w:r>
-        <w:rPr>
-          <w:lang w:val="en-US"/>
-        </w:rPr>
-        <w:t xml:space="preserve"> }}</w:t>
-      </w:r>
-      <w:r>
-        <w:rPr>
-          <w:lang w:val="en-US"/>
-        </w:rPr>
-        <w:t xml:space="preserve"> - </w:t>
-      </w:r>
-      <w:r>
-        <w:rPr>
-          <w:lang w:val="en-US"/>
-        </w:rPr>
-        <w:t xml:space="preserve">{{ </w:t>
-      </w:r>
-      <w:r>
-        <w:rPr>
-          <w:lang w:val="en-US"/>
-        </w:rPr>
-        <w:t>contact</w:t>
-      </w:r>
-      <w:r>
-        <w:rPr>
-          <w:lang w:val="en-US"/>
-        </w:rPr>
-        <w:t>.</w:t>
-      </w:r>
-      <w:r>
-        <w:rPr>
-          <w:lang w:val="en-US"/>
-        </w:rPr>
-        <w:t>addressLine2 }}</w:t>
-      </w:r>
-      <w:r>
-        <w:rPr>
-          <w:lang w:val="en-US"/>
-        </w:rPr>
-        <w:br/>
-      </w:r>
-      <w:r>
-        <w:rPr>
-          <w:lang w:val="en-US"/>
-        </w:rPr>
-        <w:tab/>
-      </w:r>
-      <w:r>
-        <w:rPr>
-          <w:lang w:val="en-US"/>
-        </w:rPr>
-        <w:t xml:space="preserve">{{ </w:t>
-      </w:r>
-      <w:proofErr w:type="spellStart"/>
-      <w:r>
-        <w:rPr>
-          <w:lang w:val="en-US"/>
-        </w:rPr>
-        <w:t>contact</w:t>
-      </w:r>
-      <w:r>
-        <w:rPr>
-          <w:lang w:val="en-US"/>
-        </w:rPr>
-        <w:t>.</w:t>
-      </w:r>
-      <w:r>
-        <w:rPr>
-          <w:lang w:val="en-US"/>
-        </w:rPr>
-        <w:t>zipCode</w:t>
-      </w:r>
-      <w:proofErr w:type="spellEnd"/>
-      <w:r>
-        <w:rPr>
-          <w:lang w:val="en-US"/>
-        </w:rPr>
-        <w:t xml:space="preserve"> }} </w:t>
-      </w:r>
-      <w:r>
-        <w:rPr>
-          <w:lang w:val="en-US"/>
-        </w:rPr>
-        <w:t xml:space="preserve">{{ </w:t>
-      </w:r>
-      <w:proofErr w:type="spellStart"/>
-      <w:r>
-        <w:rPr>
-          <w:lang w:val="en-US"/>
-        </w:rPr>
-        <w:t>contact</w:t>
-      </w:r>
-      <w:r>
-        <w:rPr>
-          <w:lang w:val="en-US"/>
-        </w:rPr>
-        <w:t>.</w:t>
-      </w:r>
-      <w:r>
-        <w:rPr>
-          <w:lang w:val="en-US"/>
-        </w:rPr>
-        <w:t>city</w:t>
-      </w:r>
-      <w:proofErr w:type="spellEnd"/>
-      <w:r>
-        <w:rPr>
-          <w:lang w:val="en-US"/>
-        </w:rPr>
-        <w:t xml:space="preserve"> }}</w:t>
-      </w:r>
-      <w:r>
-        <w:rPr>
-          <w:lang w:val="en-US"/>
-        </w:rPr>
-        <w:br/>
-      </w:r>
-      <w:r>
-        <w:rPr>
-          <w:lang w:val="en-US"/>
-        </w:rPr>
-        <w:tab/>
-      </w:r>
-      <w:r>
-        <w:rPr>
-          <w:lang w:val="en-US"/>
-        </w:rPr>
-        <w:t xml:space="preserve">{{ </w:t>
-      </w:r>
-      <w:r>
-        <w:rPr>
-          <w:lang w:val="en-US"/>
-        </w:rPr>
-        <w:t>contact</w:t>
-      </w:r>
-      <w:r>
-        <w:rPr>
-          <w:lang w:val="en-US"/>
-        </w:rPr>
-        <w:t>.</w:t>
-      </w:r>
-      <w:proofErr w:type="spellStart"/>
-      <w:r>
-        <w:rPr>
-          <w:rStyle w:val="prop"/>
-        </w:rPr>
-        <w:t>countryCode</w:t>
-      </w:r>
-      <w:proofErr w:type="spellEnd"/>
-      <w:r>
-        <w:rPr>
-          <w:rStyle w:val="prop"/>
-        </w:rPr>
-        <w:t xml:space="preserve"> </w:t>
-      </w:r>
-      <w:r>
-        <w:rPr>
-          <w:lang w:val="en-US"/>
-        </w:rPr>
-        <w:t>}}</w:t>
-      </w:r>
-    </w:p>
-    <w:p>
-      <w:pPr>
-        <w:jc w:val="left"/>
-        <w:rPr>
-          <w:lang w:val="en-US"/>
-        </w:rPr>
-      </w:pPr>
-      <w:r>
-        <w:rPr>
-          <w:lang w:val="en-US"/>
-        </w:rPr>
-        <w:t xml:space="preserve">{% </w:t>
-      </w:r>
-      <w:proofErr w:type="spellStart"/>
-      <w:r>
-        <w:rPr>
-          <w:lang w:val="en-US"/>
-        </w:rPr>
-        <w:t>endfor</w:t>
-      </w:r>
-      <w:proofErr w:type="spellEnd"/>
-      <w:r>
-        <w:rPr>
-          <w:lang w:val="en-US"/>
-        </w:rPr>
-        <w:t xml:space="preserve"> %}</w:t>
-      </w:r>
-    </w:p>
-    <w:p>
-      <w:pPr>
-        <w:pBdr>
-          <w:bottom w:val="single" w:sz="12" w:space="1" w:color="auto"/>
-        </w:pBdr>
-        <w:jc w:val="left"/>
-        <w:rPr>
-          <w:lang w:val="en-US"/>
-        </w:rPr>
-      </w:pPr>
-    </w:p>
-    <w:p>
-      <w:pPr>
-        <w:pStyle w:val="Titre2"/>
-        <w:rPr>
-          <w:lang w:val="en-US"/>
-        </w:rPr>
-      </w:pPr>
-      <w:proofErr w:type="spellStart"/>
-      <w:r>
-        <w:rPr>
-          <w:rFonts w:ascii="Sauna" w:hAnsi="Sauna"/>
-          <w:lang w:val="en-US" w:eastAsia="fr-FR"/>
-        </w:rPr>
-        <w:t>Attributs</w:t>
-      </w:r>
-      <w:proofErr w:type="spellEnd"/>
-      <w:r>
-        <w:rPr>
-          <w:rFonts w:ascii="Sauna" w:hAnsi="Sauna"/>
-          <w:lang w:val="en-US" w:eastAsia="fr-FR"/>
-        </w:rPr>
-        <w:t xml:space="preserve"> </w:t>
-      </w:r>
-      <w:r>
-        <w:rPr>
-          <w:rFonts w:ascii="Sauna" w:hAnsi="Sauna"/>
-          <w:lang w:val="en-US"/>
-        </w:rPr>
-        <w:t>(</w:t>
-      </w:r>
-      <w:proofErr w:type="gramStart"/>
-      <w:r>
-        <w:rPr>
-          <w:rFonts w:ascii="Sauna" w:hAnsi="Sauna"/>
-          <w:lang w:val="en-US"/>
-        </w:rPr>
-        <w:t xml:space="preserve">{{ </w:t>
-      </w:r>
-      <w:proofErr w:type="spellStart"/>
-      <w:r>
-        <w:rPr>
-          <w:rFonts w:ascii="Sauna" w:hAnsi="Sauna"/>
-          <w:lang w:val="en-US"/>
-        </w:rPr>
-        <w:t>varFields</w:t>
-      </w:r>
-      <w:r>
-        <w:rPr>
-          <w:rFonts w:ascii="Sauna" w:hAnsi="Sauna"/>
-          <w:lang w:val="en-US"/>
-        </w:rPr>
-        <w:t>Count</w:t>
-      </w:r>
-      <w:proofErr w:type="spellEnd"/>
-      <w:proofErr w:type="gramEnd"/>
-      <w:r>
-        <w:rPr>
-          <w:rFonts w:ascii="Sauna" w:hAnsi="Sauna"/>
-          <w:lang w:val="en-US"/>
-        </w:rPr>
-        <w:t xml:space="preserve"> }}</w:t>
-      </w:r>
-      <w:r>
-        <w:rPr>
-          <w:rFonts w:ascii="Sauna" w:hAnsi="Sauna"/>
-          <w:lang w:val="en-US"/>
-        </w:rPr>
-        <w:t>)</w:t>
-      </w:r>
-    </w:p>
+        <w:t>Spécifications</w:t>
+      </w:r>
+    </w:p>
+    <w:p/>
     <w:tbl>
       <w:tblPr>
         <w:tblStyle w:val="TableauListe4-Accentuation1"/>
         <w:tblW w:w="0" w:type="auto"/>
+        <w:tblLayout w:type="fixed"/>
         <w:tblLook w:val="04A0" w:firstRow="1" w:lastRow="0" w:firstColumn="1" w:lastColumn="0" w:noHBand="0" w:noVBand="1"/>
       </w:tblPr>
       <w:tblGrid>
-        <w:gridCol w:w="2547"/>
-        <w:gridCol w:w="1559"/>
-        <w:gridCol w:w="4956"/>
+        <w:gridCol w:w="1838"/>
+        <w:gridCol w:w="1985"/>
+        <w:gridCol w:w="1417"/>
+        <w:gridCol w:w="3822"/>
       </w:tblGrid>
       <w:tr>
         <w:trPr>
@@ -2552,57 +1142,50 @@
         <w:tc>
           <w:tcPr>
             <w:cnfStyle w:val="001000000000" w:firstRow="0" w:lastRow="0" w:firstColumn="1" w:lastColumn="0" w:oddVBand="0" w:evenVBand="0" w:oddHBand="0" w:evenHBand="0" w:firstRowFirstColumn="0" w:firstRowLastColumn="0" w:lastRowFirstColumn="0" w:lastRowLastColumn="0"/>
-            <w:tcW w:w="2547" w:type="dxa"/>
+            <w:tcW w:w="1838" w:type="dxa"/>
           </w:tcPr>
           <w:p>
-            <w:pPr>
-              <w:rPr>
-                <w:lang w:val="en-US"/>
-              </w:rPr>
-            </w:pPr>
-            <w:r>
-              <w:rPr>
-                <w:lang w:val="en-US"/>
-              </w:rPr>
-              <w:t>Nom (alias)</w:t>
+            <w:r>
+              <w:t>Nom</w:t>
             </w:r>
           </w:p>
         </w:tc>
         <w:tc>
           <w:tcPr>
-            <w:tcW w:w="1559" w:type="dxa"/>
+            <w:tcW w:w="1985" w:type="dxa"/>
           </w:tcPr>
           <w:p>
             <w:pPr>
               <w:cnfStyle w:val="100000000000" w:firstRow="1" w:lastRow="0" w:firstColumn="0" w:lastColumn="0" w:oddVBand="0" w:evenVBand="0" w:oddHBand="0" w:evenHBand="0" w:firstRowFirstColumn="0" w:firstRowLastColumn="0" w:lastRowFirstColumn="0" w:lastRowLastColumn="0"/>
-              <w:rPr>
-                <w:lang w:val="en-US"/>
-              </w:rPr>
             </w:pPr>
             <w:r>
-              <w:rPr>
-                <w:lang w:val="en-US"/>
-              </w:rPr>
-              <w:t>Type</w:t>
+              <w:t>Publication</w:t>
             </w:r>
           </w:p>
         </w:tc>
         <w:tc>
           <w:tcPr>
-            <w:tcW w:w="4956" w:type="dxa"/>
+            <w:tcW w:w="1417" w:type="dxa"/>
           </w:tcPr>
           <w:p>
             <w:pPr>
               <w:cnfStyle w:val="100000000000" w:firstRow="1" w:lastRow="0" w:firstColumn="0" w:lastColumn="0" w:oddVBand="0" w:evenVBand="0" w:oddHBand="0" w:evenHBand="0" w:firstRowFirstColumn="0" w:firstRowLastColumn="0" w:lastRowFirstColumn="0" w:lastRowLastColumn="0"/>
-              <w:rPr>
-                <w:lang w:val="en-US"/>
-              </w:rPr>
             </w:pPr>
             <w:r>
-              <w:rPr>
-                <w:lang w:val="en-US"/>
-              </w:rPr>
-              <w:t>Description</w:t>
+              <w:t>Conforme</w:t>
+            </w:r>
+          </w:p>
+        </w:tc>
+        <w:tc>
+          <w:tcPr>
+            <w:tcW w:w="3822" w:type="dxa"/>
+          </w:tcPr>
+          <w:p>
+            <w:pPr>
+              <w:cnfStyle w:val="100000000000" w:firstRow="1" w:lastRow="0" w:firstColumn="0" w:lastColumn="0" w:oddVBand="0" w:evenVBand="0" w:oddHBand="0" w:evenHBand="0" w:firstRowFirstColumn="0" w:firstRowLastColumn="0" w:lastRowFirstColumn="0" w:lastRowLastColumn="0"/>
+            </w:pPr>
+            <w:r>
+              <w:t>Lien</w:t>
             </w:r>
           </w:p>
         </w:tc>
@@ -2614,7 +1197,7 @@
         <w:tc>
           <w:tcPr>
             <w:cnfStyle w:val="001000000000" w:firstRow="0" w:lastRow="0" w:firstColumn="1" w:lastColumn="0" w:oddVBand="0" w:evenVBand="0" w:oddHBand="0" w:evenHBand="0" w:firstRowFirstColumn="0" w:firstRowLastColumn="0" w:lastRowFirstColumn="0" w:lastRowLastColumn="0"/>
-            <w:tcW w:w="9062" w:type="dxa"/>
+            <w:tcW w:w="5240" w:type="dxa"/>
             <w:gridSpan w:val="3"/>
           </w:tcPr>
           <w:p>
@@ -2653,23 +1236,29 @@
                 <w:b w:val="0"/>
                 <w:lang w:val="en-US"/>
               </w:rPr>
-              <w:t>varF</w:t>
-            </w:r>
+              <w:t>varSpecifications</w:t>
+            </w:r>
+            <w:proofErr w:type="spellEnd"/>
             <w:r>
               <w:rPr>
                 <w:b w:val="0"/>
                 <w:lang w:val="en-US"/>
               </w:rPr>
-              <w:t>ields</w:t>
-            </w:r>
-            <w:proofErr w:type="spellEnd"/>
-            <w:r>
-              <w:rPr>
-                <w:b w:val="0"/>
+              <w:t xml:space="preserve"> %}</w:t>
+            </w:r>
+          </w:p>
+        </w:tc>
+        <w:tc>
+          <w:tcPr>
+            <w:tcW w:w="3822" w:type="dxa"/>
+          </w:tcPr>
+          <w:p>
+            <w:pPr>
+              <w:cnfStyle w:val="000000100000" w:firstRow="0" w:lastRow="0" w:firstColumn="0" w:lastColumn="0" w:oddVBand="0" w:evenVBand="0" w:oddHBand="1" w:evenHBand="0" w:firstRowFirstColumn="0" w:firstRowLastColumn="0" w:lastRowFirstColumn="0" w:lastRowLastColumn="0"/>
+              <w:rPr>
                 <w:lang w:val="en-US"/>
               </w:rPr>
-              <w:t xml:space="preserve"> %}</w:t>
-            </w:r>
+            </w:pPr>
           </w:p>
         </w:tc>
       </w:tr>
@@ -2677,215 +1266,108 @@
         <w:tc>
           <w:tcPr>
             <w:cnfStyle w:val="001000000000" w:firstRow="0" w:lastRow="0" w:firstColumn="1" w:lastColumn="0" w:oddVBand="0" w:evenVBand="0" w:oddHBand="0" w:evenHBand="0" w:firstRowFirstColumn="0" w:firstRowLastColumn="0" w:lastRowFirstColumn="0" w:lastRowLastColumn="0"/>
-            <w:tcW w:w="2547" w:type="dxa"/>
+            <w:tcW w:w="1838" w:type="dxa"/>
           </w:tcPr>
           <w:p>
             <w:pPr>
               <w:jc w:val="left"/>
-              <w:rPr>
-                <w:lang w:val="en-US"/>
-              </w:rPr>
             </w:pPr>
             <w:proofErr w:type="gramStart"/>
             <w:r>
-              <w:rPr>
-                <w:lang w:val="en-US"/>
-              </w:rPr>
               <w:t>{{ i</w:t>
             </w:r>
             <w:proofErr w:type="gramEnd"/>
             <w:r>
-              <w:rPr>
-                <w:lang w:val="en-US"/>
-              </w:rPr>
-              <w:t>.</w:t>
-            </w:r>
-            <w:r>
-              <w:rPr>
-                <w:lang w:val="en-US"/>
-              </w:rPr>
-              <w:t>n</w:t>
-            </w:r>
-            <w:r>
-              <w:rPr>
-                <w:lang w:val="en-US"/>
-              </w:rPr>
-              <w:t xml:space="preserve">ame }} </w:t>
-            </w:r>
-            <w:r>
-              <w:rPr>
-                <w:b w:val="0"/>
-                <w:lang w:val="en-US"/>
-              </w:rPr>
-              <w:t>(</w:t>
-            </w:r>
-            <w:r>
-              <w:rPr>
-                <w:b w:val="0"/>
-                <w:i/>
-                <w:lang w:val="en-US"/>
-              </w:rPr>
-              <w:t xml:space="preserve">{{ </w:t>
-            </w:r>
-            <w:proofErr w:type="spellStart"/>
-            <w:r>
-              <w:rPr>
-                <w:b w:val="0"/>
-                <w:i/>
-                <w:lang w:val="en-US"/>
-              </w:rPr>
-              <w:t>i.</w:t>
-            </w:r>
-            <w:r>
-              <w:rPr>
-                <w:b w:val="0"/>
-                <w:i/>
-                <w:lang w:val="en-US"/>
-              </w:rPr>
-              <w:t>a</w:t>
-            </w:r>
-            <w:r>
-              <w:rPr>
-                <w:b w:val="0"/>
-                <w:i/>
-                <w:lang w:val="en-US"/>
-              </w:rPr>
-              <w:t>lias</w:t>
-            </w:r>
-            <w:proofErr w:type="spellEnd"/>
-            <w:r>
-              <w:rPr>
-                <w:b w:val="0"/>
-                <w:i/>
-                <w:lang w:val="en-US"/>
-              </w:rPr>
-              <w:t xml:space="preserve"> }}</w:t>
-            </w:r>
-            <w:r>
-              <w:rPr>
-                <w:b w:val="0"/>
-                <w:lang w:val="en-US"/>
-              </w:rPr>
-              <w:t>)</w:t>
+              <w:t xml:space="preserve">.name }} </w:t>
             </w:r>
           </w:p>
         </w:tc>
         <w:tc>
           <w:tcPr>
-            <w:tcW w:w="1559" w:type="dxa"/>
+            <w:tcW w:w="1985" w:type="dxa"/>
           </w:tcPr>
           <w:p>
             <w:pPr>
               <w:jc w:val="left"/>
               <w:cnfStyle w:val="000000000000" w:firstRow="0" w:lastRow="0" w:firstColumn="0" w:lastColumn="0" w:oddVBand="0" w:evenVBand="0" w:oddHBand="0" w:evenHBand="0" w:firstRowFirstColumn="0" w:firstRowLastColumn="0" w:lastRowFirstColumn="0" w:lastRowLastColumn="0"/>
-              <w:rPr>
-                <w:lang w:val="en-US"/>
-              </w:rPr>
             </w:pPr>
             <w:proofErr w:type="gramStart"/>
             <w:r>
-              <w:rPr>
-                <w:lang w:val="en-US"/>
-              </w:rPr>
-              <w:t>{</w:t>
-            </w:r>
-            <w:r>
-              <w:rPr>
-                <w:lang w:val="en-US"/>
-              </w:rPr>
-              <w:t xml:space="preserve">{ </w:t>
+              <w:t xml:space="preserve">{{ </w:t>
             </w:r>
             <w:proofErr w:type="spellStart"/>
             <w:r>
-              <w:rPr>
-                <w:lang w:val="en-US"/>
-              </w:rPr>
               <w:t>i</w:t>
             </w:r>
             <w:proofErr w:type="gramEnd"/>
             <w:r>
-              <w:rPr>
-                <w:lang w:val="en-US"/>
-              </w:rPr>
               <w:t>.</w:t>
             </w:r>
             <w:r>
-              <w:rPr>
-                <w:lang w:val="en-US"/>
-              </w:rPr>
-              <w:t>d</w:t>
-            </w:r>
-            <w:r>
-              <w:rPr>
-                <w:lang w:val="en-US"/>
-              </w:rPr>
-              <w:t>ata</w:t>
-            </w:r>
-            <w:r>
-              <w:rPr>
-                <w:lang w:val="en-US"/>
-              </w:rPr>
-              <w:t>T</w:t>
-            </w:r>
-            <w:r>
-              <w:rPr>
-                <w:lang w:val="en-US"/>
-              </w:rPr>
-              <w:t>ype</w:t>
+              <w:t>published</w:t>
             </w:r>
             <w:proofErr w:type="spellEnd"/>
             <w:r>
-              <w:rPr>
-                <w:lang w:val="en-US"/>
-              </w:rPr>
               <w:t xml:space="preserve"> }}</w:t>
             </w:r>
           </w:p>
         </w:tc>
         <w:tc>
           <w:tcPr>
-            <w:tcW w:w="4956" w:type="dxa"/>
+            <w:tcW w:w="1417" w:type="dxa"/>
           </w:tcPr>
           <w:p>
             <w:pPr>
               <w:jc w:val="left"/>
               <w:cnfStyle w:val="000000000000" w:firstRow="0" w:lastRow="0" w:firstColumn="0" w:lastColumn="0" w:oddVBand="0" w:evenVBand="0" w:oddHBand="0" w:evenHBand="0" w:firstRowFirstColumn="0" w:firstRowLastColumn="0" w:lastRowFirstColumn="0" w:lastRowLastColumn="0"/>
-              <w:rPr>
-                <w:lang w:val="en-US"/>
-              </w:rPr>
             </w:pPr>
             <w:proofErr w:type="gramStart"/>
             <w:r>
-              <w:rPr>
-                <w:lang w:val="en-US"/>
-              </w:rPr>
               <w:t xml:space="preserve">{{ </w:t>
             </w:r>
             <w:proofErr w:type="spellStart"/>
             <w:r>
-              <w:rPr>
-                <w:lang w:val="en-US"/>
-              </w:rPr>
               <w:t>i</w:t>
             </w:r>
             <w:proofErr w:type="gramEnd"/>
             <w:r>
-              <w:rPr>
-                <w:lang w:val="en-US"/>
-              </w:rPr>
-              <w:t>.d</w:t>
-            </w:r>
-            <w:r>
-              <w:rPr>
-                <w:lang w:val="en-US"/>
-              </w:rPr>
-              <w:t>escription</w:t>
+              <w:t>.</w:t>
+            </w:r>
+            <w:r>
+              <w:t>conformant</w:t>
             </w:r>
             <w:proofErr w:type="spellEnd"/>
             <w:r>
-              <w:rPr>
-                <w:lang w:val="en-US"/>
-              </w:rPr>
+              <w:t xml:space="preserve"> }}</w:t>
+            </w:r>
+          </w:p>
+        </w:tc>
+        <w:tc>
+          <w:tcPr>
+            <w:tcW w:w="3822" w:type="dxa"/>
+          </w:tcPr>
+          <w:p>
+            <w:pPr>
+              <w:jc w:val="left"/>
+              <w:cnfStyle w:val="000000000000" w:firstRow="0" w:lastRow="0" w:firstColumn="0" w:lastColumn="0" w:oddVBand="0" w:evenVBand="0" w:oddHBand="0" w:evenHBand="0" w:firstRowFirstColumn="0" w:firstRowLastColumn="0" w:lastRowFirstColumn="0" w:lastRowLastColumn="0"/>
+            </w:pPr>
+            <w:proofErr w:type="gramStart"/>
+            <w:r>
+              <w:t xml:space="preserve">{{ </w:t>
+            </w:r>
+            <w:proofErr w:type="spellStart"/>
+            <w:r>
+              <w:t>i</w:t>
+            </w:r>
+            <w:proofErr w:type="gramEnd"/>
+            <w:r>
+              <w:t>.</w:t>
+            </w:r>
+            <w:r>
+              <w:t>link</w:t>
+            </w:r>
+            <w:proofErr w:type="spellEnd"/>
+            <w:r>
               <w:t xml:space="preserve"> }}</w:t>
             </w:r>
           </w:p>
@@ -2898,29 +1380,25 @@
         <w:tc>
           <w:tcPr>
             <w:cnfStyle w:val="001000000000" w:firstRow="0" w:lastRow="0" w:firstColumn="1" w:lastColumn="0" w:oddVBand="0" w:evenVBand="0" w:oddHBand="0" w:evenHBand="0" w:firstRowFirstColumn="0" w:firstRowLastColumn="0" w:lastRowFirstColumn="0" w:lastRowLastColumn="0"/>
-            <w:tcW w:w="9062" w:type="dxa"/>
+            <w:tcW w:w="5240" w:type="dxa"/>
             <w:gridSpan w:val="3"/>
           </w:tcPr>
           <w:p>
             <w:pPr>
               <w:rPr>
                 <w:b w:val="0"/>
-                <w:lang w:val="en-US"/>
               </w:rPr>
             </w:pPr>
             <w:r>
               <w:rPr>
                 <w:b w:val="0"/>
-                <w:lang w:val="en-US"/>
-              </w:rPr>
-              <w:lastRenderedPageBreak/>
+              </w:rPr>
               <w:t xml:space="preserve">{%tr </w:t>
             </w:r>
             <w:proofErr w:type="spellStart"/>
             <w:r>
               <w:rPr>
                 <w:b w:val="0"/>
-                <w:lang w:val="en-US"/>
               </w:rPr>
               <w:t>endfor</w:t>
             </w:r>
@@ -2928,21 +1406,36 @@
             <w:r>
               <w:rPr>
                 <w:b w:val="0"/>
-                <w:lang w:val="en-US"/>
               </w:rPr>
               <w:t xml:space="preserve"> %}</w:t>
             </w:r>
+          </w:p>
+        </w:tc>
+        <w:tc>
+          <w:tcPr>
+            <w:tcW w:w="3822" w:type="dxa"/>
+          </w:tcPr>
+          <w:p>
+            <w:pPr>
+              <w:cnfStyle w:val="000000100000" w:firstRow="0" w:lastRow="0" w:firstColumn="0" w:lastColumn="0" w:oddVBand="0" w:evenVBand="0" w:oddHBand="1" w:evenHBand="0" w:firstRowFirstColumn="0" w:firstRowLastColumn="0" w:lastRowFirstColumn="0" w:lastRowLastColumn="0"/>
+            </w:pPr>
           </w:p>
         </w:tc>
       </w:tr>
     </w:tbl>
     <w:p>
       <w:pPr>
+        <w:jc w:val="left"/>
+      </w:pPr>
+    </w:p>
+    <w:p>
+      <w:pPr>
         <w:pBdr>
           <w:bottom w:val="single" w:sz="12" w:space="1" w:color="auto"/>
         </w:pBdr>
-        <w:rPr>
-          <w:lang w:val="en-US" w:eastAsia="fr-FR"/>
+        <w:jc w:val="left"/>
+        <w:rPr>
+          <w:lang w:eastAsia="fr-FR"/>
         </w:rPr>
       </w:pPr>
     </w:p>
@@ -2950,114 +1443,1242 @@
       <w:pPr>
         <w:pStyle w:val="Titre2"/>
         <w:rPr>
-          <w:lang w:val="en-US"/>
-        </w:rPr>
-      </w:pPr>
+          <w:rFonts w:ascii="Sauna" w:hAnsi="Sauna"/>
+        </w:rPr>
+      </w:pPr>
+      <w:r>
+        <w:rPr>
+          <w:rFonts w:ascii="Sauna" w:hAnsi="Sauna"/>
+        </w:rPr>
+        <w:t>INSPIRE</w:t>
+      </w:r>
+    </w:p>
+    <w:p/>
+    <w:p>
+      <w:r>
+        <w:t xml:space="preserve">Thématiques : </w:t>
+      </w:r>
       <w:proofErr w:type="gramStart"/>
       <w:r>
         <w:rPr>
-          <w:rFonts w:ascii="Sauna" w:hAnsi="Sauna"/>
-          <w:lang w:val="en-US"/>
+          <w:lang w:eastAsia="fr-FR"/>
         </w:rPr>
         <w:t xml:space="preserve">{{ </w:t>
       </w:r>
       <w:proofErr w:type="spellStart"/>
       <w:r>
         <w:rPr>
-          <w:rFonts w:ascii="Sauna" w:hAnsi="Sauna"/>
-          <w:lang w:val="en-US"/>
-        </w:rPr>
-        <w:t>varEvent</w:t>
-      </w:r>
-      <w:r>
-        <w:rPr>
-          <w:rFonts w:ascii="Sauna" w:hAnsi="Sauna"/>
-          <w:lang w:val="en-US"/>
-        </w:rPr>
-        <w:t>s</w:t>
-      </w:r>
-      <w:r>
-        <w:rPr>
-          <w:rFonts w:ascii="Sauna" w:hAnsi="Sauna"/>
-          <w:lang w:val="en-US"/>
-        </w:rPr>
-        <w:t>Count</w:t>
+          <w:lang w:eastAsia="fr-FR"/>
+        </w:rPr>
+        <w:t>varInspireTheme</w:t>
       </w:r>
       <w:proofErr w:type="spellEnd"/>
       <w:proofErr w:type="gramEnd"/>
       <w:r>
         <w:rPr>
-          <w:rFonts w:ascii="Sauna" w:hAnsi="Sauna"/>
-          <w:lang w:val="en-US"/>
+          <w:lang w:eastAsia="fr-FR"/>
         </w:rPr>
         <w:t xml:space="preserve"> }}</w:t>
       </w:r>
-      <w:r>
-        <w:rPr>
-          <w:rFonts w:ascii="Sauna" w:hAnsi="Sauna"/>
-          <w:lang w:val="en-US"/>
-        </w:rPr>
-        <w:t xml:space="preserve"> </w:t>
+    </w:p>
+    <w:p>
+      <w:pPr>
+        <w:rPr>
+          <w:lang w:eastAsia="fr-FR"/>
+        </w:rPr>
+      </w:pPr>
+      <w:r>
+        <w:t>Conformité</w:t>
+      </w:r>
+      <w:r>
+        <w:t xml:space="preserve"> de la métadonnée</w:t>
+      </w:r>
+      <w:r>
+        <w:t xml:space="preserve"> : </w:t>
+      </w:r>
+      <w:proofErr w:type="gramStart"/>
+      <w:r>
+        <w:rPr>
+          <w:lang w:eastAsia="fr-FR"/>
+        </w:rPr>
+        <w:t xml:space="preserve">{{ </w:t>
       </w:r>
       <w:proofErr w:type="spellStart"/>
       <w:r>
         <w:rPr>
-          <w:rFonts w:ascii="Sauna" w:hAnsi="Sauna"/>
-          <w:lang w:val="en-US" w:eastAsia="fr-FR"/>
-        </w:rPr>
-        <w:t>d</w:t>
-      </w:r>
-      <w:r>
-        <w:rPr>
-          <w:rFonts w:ascii="Sauna" w:hAnsi="Sauna"/>
-          <w:lang w:val="en-US" w:eastAsia="fr-FR"/>
-        </w:rPr>
-        <w:t>erniers</w:t>
+          <w:lang w:eastAsia="fr-FR"/>
+        </w:rPr>
+        <w:t>varInspireConformity</w:t>
       </w:r>
       <w:proofErr w:type="spellEnd"/>
-      <w:r>
-        <w:rPr>
-          <w:rFonts w:ascii="Sauna" w:hAnsi="Sauna"/>
-          <w:lang w:val="en-US" w:eastAsia="fr-FR"/>
-        </w:rPr>
-        <w:t xml:space="preserve"> </w:t>
-      </w:r>
-      <w:proofErr w:type="spellStart"/>
-      <w:r>
-        <w:rPr>
-          <w:rFonts w:ascii="Sauna" w:hAnsi="Sauna"/>
-          <w:lang w:val="en-US" w:eastAsia="fr-FR"/>
-        </w:rPr>
-        <w:t>événements</w:t>
-      </w:r>
-      <w:proofErr w:type="spellEnd"/>
-      <w:r>
-        <w:rPr>
-          <w:rFonts w:ascii="Sauna" w:hAnsi="Sauna"/>
-          <w:lang w:val="en-US" w:eastAsia="fr-FR"/>
-        </w:rPr>
-        <w:t xml:space="preserve"> sur la </w:t>
-      </w:r>
-      <w:proofErr w:type="spellStart"/>
-      <w:r>
-        <w:rPr>
-          <w:rFonts w:ascii="Sauna" w:hAnsi="Sauna"/>
-          <w:lang w:val="en-US" w:eastAsia="fr-FR"/>
-        </w:rPr>
-        <w:t>donnée</w:t>
-      </w:r>
-      <w:proofErr w:type="spellEnd"/>
+      <w:proofErr w:type="gramEnd"/>
+      <w:r>
+        <w:rPr>
+          <w:lang w:eastAsia="fr-FR"/>
+        </w:rPr>
+        <w:t xml:space="preserve"> }}</w:t>
+      </w:r>
+    </w:p>
+    <w:p>
+      <w:pPr>
+        <w:pStyle w:val="Titre3"/>
+      </w:pPr>
+      <w:r>
+        <w:t>Conditions de diffusion et limitations d’usage</w:t>
+      </w:r>
+    </w:p>
+    <w:p>
+      <w:pPr>
+        <w:pStyle w:val="Titre4"/>
+        <w:rPr>
+          <w:lang w:eastAsia="fr-FR"/>
+        </w:rPr>
+      </w:pPr>
+      <w:r>
+        <w:rPr>
+          <w:lang w:eastAsia="fr-FR"/>
+        </w:rPr>
+        <w:t>Conditions de diffusion</w:t>
+      </w:r>
+    </w:p>
+    <w:p>
+      <w:pPr>
+        <w:rPr>
+          <w:lang w:eastAsia="fr-FR"/>
+        </w:rPr>
+      </w:pPr>
     </w:p>
     <w:tbl>
       <w:tblPr>
-        <w:tblStyle w:val="TableauListe4-Accentuation6"/>
-        <w:tblW w:w="0" w:type="auto"/>
+        <w:tblStyle w:val="TableauListe4-Accentuation1"/>
+        <w:tblW w:w="5000" w:type="pct"/>
         <w:tblLook w:val="04A0" w:firstRow="1" w:lastRow="0" w:firstColumn="1" w:lastColumn="0" w:noHBand="0" w:noVBand="1"/>
       </w:tblPr>
       <w:tblGrid>
-        <w:gridCol w:w="2576"/>
-        <w:gridCol w:w="1530"/>
-        <w:gridCol w:w="4956"/>
+        <w:gridCol w:w="2201"/>
+        <w:gridCol w:w="3001"/>
+        <w:gridCol w:w="3860"/>
+      </w:tblGrid>
+      <w:tr>
+        <w:trPr>
+          <w:cnfStyle w:val="100000000000" w:firstRow="1" w:lastRow="0" w:firstColumn="0" w:lastColumn="0" w:oddVBand="0" w:evenVBand="0" w:oddHBand="0" w:evenHBand="0" w:firstRowFirstColumn="0" w:firstRowLastColumn="0" w:lastRowFirstColumn="0" w:lastRowLastColumn="0"/>
+          <w:trHeight w:val="432"/>
+        </w:trPr>
+        <w:tc>
+          <w:tcPr>
+            <w:cnfStyle w:val="001000000000" w:firstRow="0" w:lastRow="0" w:firstColumn="1" w:lastColumn="0" w:oddVBand="0" w:evenVBand="0" w:oddHBand="0" w:evenHBand="0" w:firstRowFirstColumn="0" w:firstRowLastColumn="0" w:lastRowFirstColumn="0" w:lastRowLastColumn="0"/>
+            <w:tcW w:w="1214" w:type="pct"/>
+          </w:tcPr>
+          <w:p>
+            <w:r>
+              <w:t>Nom</w:t>
+            </w:r>
+          </w:p>
+        </w:tc>
+        <w:tc>
+          <w:tcPr>
+            <w:tcW w:w="1656" w:type="pct"/>
+          </w:tcPr>
+          <w:p>
+            <w:pPr>
+              <w:cnfStyle w:val="100000000000" w:firstRow="1" w:lastRow="0" w:firstColumn="0" w:lastColumn="0" w:oddVBand="0" w:evenVBand="0" w:oddHBand="0" w:evenHBand="0" w:firstRowFirstColumn="0" w:firstRowLastColumn="0" w:lastRowFirstColumn="0" w:lastRowLastColumn="0"/>
+            </w:pPr>
+            <w:r>
+              <w:t>Description</w:t>
+            </w:r>
+          </w:p>
+        </w:tc>
+        <w:tc>
+          <w:tcPr>
+            <w:tcW w:w="2130" w:type="pct"/>
+          </w:tcPr>
+          <w:p>
+            <w:pPr>
+              <w:cnfStyle w:val="100000000000" w:firstRow="1" w:lastRow="0" w:firstColumn="0" w:lastColumn="0" w:oddVBand="0" w:evenVBand="0" w:oddHBand="0" w:evenHBand="0" w:firstRowFirstColumn="0" w:firstRowLastColumn="0" w:lastRowFirstColumn="0" w:lastRowLastColumn="0"/>
+            </w:pPr>
+            <w:r>
+              <w:t>Lien</w:t>
+            </w:r>
+          </w:p>
+        </w:tc>
+      </w:tr>
+      <w:tr>
+        <w:trPr>
+          <w:cnfStyle w:val="000000100000" w:firstRow="0" w:lastRow="0" w:firstColumn="0" w:lastColumn="0" w:oddVBand="0" w:evenVBand="0" w:oddHBand="1" w:evenHBand="0" w:firstRowFirstColumn="0" w:firstRowLastColumn="0" w:lastRowFirstColumn="0" w:lastRowLastColumn="0"/>
+          <w:trHeight w:val="432"/>
+        </w:trPr>
+        <w:tc>
+          <w:tcPr>
+            <w:cnfStyle w:val="001000000000" w:firstRow="0" w:lastRow="0" w:firstColumn="1" w:lastColumn="0" w:oddVBand="0" w:evenVBand="0" w:oddHBand="0" w:evenHBand="0" w:firstRowFirstColumn="0" w:firstRowLastColumn="0" w:lastRowFirstColumn="0" w:lastRowLastColumn="0"/>
+            <w:tcW w:w="2870" w:type="pct"/>
+            <w:gridSpan w:val="2"/>
+          </w:tcPr>
+          <w:p>
+            <w:pPr>
+              <w:rPr>
+                <w:lang w:val="en-US"/>
+              </w:rPr>
+            </w:pPr>
+            <w:r>
+              <w:rPr>
+                <w:b w:val="0"/>
+                <w:lang w:val="en-US"/>
+              </w:rPr>
+              <w:t xml:space="preserve">{%tr for </w:t>
+            </w:r>
+            <w:proofErr w:type="spellStart"/>
+            <w:r>
+              <w:rPr>
+                <w:b w:val="0"/>
+                <w:lang w:val="en-US"/>
+              </w:rPr>
+              <w:t>i</w:t>
+            </w:r>
+            <w:proofErr w:type="spellEnd"/>
+            <w:r>
+              <w:rPr>
+                <w:b w:val="0"/>
+                <w:lang w:val="en-US"/>
+              </w:rPr>
+              <w:t xml:space="preserve"> in </w:t>
+            </w:r>
+            <w:proofErr w:type="spellStart"/>
+            <w:r>
+              <w:rPr>
+                <w:b w:val="0"/>
+                <w:lang w:val="en-US"/>
+              </w:rPr>
+              <w:t>var</w:t>
+            </w:r>
+            <w:r>
+              <w:rPr>
+                <w:b w:val="0"/>
+                <w:lang w:val="en-US"/>
+              </w:rPr>
+              <w:t>Conditions</w:t>
+            </w:r>
+            <w:proofErr w:type="spellEnd"/>
+            <w:r>
+              <w:rPr>
+                <w:b w:val="0"/>
+                <w:lang w:val="en-US"/>
+              </w:rPr>
+              <w:t xml:space="preserve"> %}</w:t>
+            </w:r>
+          </w:p>
+        </w:tc>
+        <w:tc>
+          <w:tcPr>
+            <w:tcW w:w="2130" w:type="pct"/>
+          </w:tcPr>
+          <w:p>
+            <w:pPr>
+              <w:cnfStyle w:val="000000100000" w:firstRow="0" w:lastRow="0" w:firstColumn="0" w:lastColumn="0" w:oddVBand="0" w:evenVBand="0" w:oddHBand="1" w:evenHBand="0" w:firstRowFirstColumn="0" w:firstRowLastColumn="0" w:lastRowFirstColumn="0" w:lastRowLastColumn="0"/>
+              <w:rPr>
+                <w:lang w:val="en-US"/>
+              </w:rPr>
+            </w:pPr>
+          </w:p>
+        </w:tc>
+      </w:tr>
+      <w:tr>
+        <w:trPr>
+          <w:trHeight w:val="960"/>
+        </w:trPr>
+        <w:tc>
+          <w:tcPr>
+            <w:cnfStyle w:val="001000000000" w:firstRow="0" w:lastRow="0" w:firstColumn="1" w:lastColumn="0" w:oddVBand="0" w:evenVBand="0" w:oddHBand="0" w:evenHBand="0" w:firstRowFirstColumn="0" w:firstRowLastColumn="0" w:lastRowFirstColumn="0" w:lastRowLastColumn="0"/>
+            <w:tcW w:w="1214" w:type="pct"/>
+          </w:tcPr>
+          <w:p>
+            <w:pPr>
+              <w:jc w:val="left"/>
+            </w:pPr>
+            <w:proofErr w:type="gramStart"/>
+            <w:r>
+              <w:t>{{ i</w:t>
+            </w:r>
+            <w:proofErr w:type="gramEnd"/>
+            <w:r>
+              <w:t>.name }}</w:t>
+            </w:r>
+          </w:p>
+        </w:tc>
+        <w:tc>
+          <w:tcPr>
+            <w:tcW w:w="1656" w:type="pct"/>
+          </w:tcPr>
+          <w:p>
+            <w:pPr>
+              <w:jc w:val="left"/>
+              <w:cnfStyle w:val="000000000000" w:firstRow="0" w:lastRow="0" w:firstColumn="0" w:lastColumn="0" w:oddVBand="0" w:evenVBand="0" w:oddHBand="0" w:evenHBand="0" w:firstRowFirstColumn="0" w:firstRowLastColumn="0" w:lastRowFirstColumn="0" w:lastRowLastColumn="0"/>
+            </w:pPr>
+            <w:proofErr w:type="gramStart"/>
+            <w:r>
+              <w:t xml:space="preserve">{{ </w:t>
+            </w:r>
+            <w:proofErr w:type="spellStart"/>
+            <w:r>
+              <w:t>i</w:t>
+            </w:r>
+            <w:proofErr w:type="gramEnd"/>
+            <w:r>
+              <w:t>.</w:t>
+            </w:r>
+            <w:r>
+              <w:t>description</w:t>
+            </w:r>
+            <w:proofErr w:type="spellEnd"/>
+            <w:r>
+              <w:t xml:space="preserve"> }}</w:t>
+            </w:r>
+          </w:p>
+        </w:tc>
+        <w:tc>
+          <w:tcPr>
+            <w:tcW w:w="2130" w:type="pct"/>
+          </w:tcPr>
+          <w:p>
+            <w:pPr>
+              <w:jc w:val="left"/>
+              <w:cnfStyle w:val="000000000000" w:firstRow="0" w:lastRow="0" w:firstColumn="0" w:lastColumn="0" w:oddVBand="0" w:evenVBand="0" w:oddHBand="0" w:evenHBand="0" w:firstRowFirstColumn="0" w:firstRowLastColumn="0" w:lastRowFirstColumn="0" w:lastRowLastColumn="0"/>
+            </w:pPr>
+            <w:proofErr w:type="gramStart"/>
+            <w:r>
+              <w:t xml:space="preserve">{{ </w:t>
+            </w:r>
+            <w:proofErr w:type="spellStart"/>
+            <w:r>
+              <w:t>i</w:t>
+            </w:r>
+            <w:proofErr w:type="gramEnd"/>
+            <w:r>
+              <w:t>.</w:t>
+            </w:r>
+            <w:r>
+              <w:t>link</w:t>
+            </w:r>
+            <w:proofErr w:type="spellEnd"/>
+            <w:r>
+              <w:t xml:space="preserve"> }}</w:t>
+            </w:r>
+          </w:p>
+        </w:tc>
+      </w:tr>
+      <w:tr>
+        <w:trPr>
+          <w:cnfStyle w:val="000000100000" w:firstRow="0" w:lastRow="0" w:firstColumn="0" w:lastColumn="0" w:oddVBand="0" w:evenVBand="0" w:oddHBand="1" w:evenHBand="0" w:firstRowFirstColumn="0" w:firstRowLastColumn="0" w:lastRowFirstColumn="0" w:lastRowLastColumn="0"/>
+          <w:trHeight w:val="432"/>
+        </w:trPr>
+        <w:tc>
+          <w:tcPr>
+            <w:cnfStyle w:val="001000000000" w:firstRow="0" w:lastRow="0" w:firstColumn="1" w:lastColumn="0" w:oddVBand="0" w:evenVBand="0" w:oddHBand="0" w:evenHBand="0" w:firstRowFirstColumn="0" w:firstRowLastColumn="0" w:lastRowFirstColumn="0" w:lastRowLastColumn="0"/>
+            <w:tcW w:w="2870" w:type="pct"/>
+            <w:gridSpan w:val="2"/>
+          </w:tcPr>
+          <w:p>
+            <w:r>
+              <w:rPr>
+                <w:b w:val="0"/>
+              </w:rPr>
+              <w:t xml:space="preserve">{%tr </w:t>
+            </w:r>
+            <w:proofErr w:type="spellStart"/>
+            <w:r>
+              <w:rPr>
+                <w:b w:val="0"/>
+              </w:rPr>
+              <w:t>endfor</w:t>
+            </w:r>
+            <w:proofErr w:type="spellEnd"/>
+            <w:r>
+              <w:rPr>
+                <w:b w:val="0"/>
+              </w:rPr>
+              <w:t xml:space="preserve"> %}</w:t>
+            </w:r>
+          </w:p>
+        </w:tc>
+        <w:tc>
+          <w:tcPr>
+            <w:tcW w:w="2130" w:type="pct"/>
+          </w:tcPr>
+          <w:p>
+            <w:pPr>
+              <w:cnfStyle w:val="000000100000" w:firstRow="0" w:lastRow="0" w:firstColumn="0" w:lastColumn="0" w:oddVBand="0" w:evenVBand="0" w:oddHBand="1" w:evenHBand="0" w:firstRowFirstColumn="0" w:firstRowLastColumn="0" w:lastRowFirstColumn="0" w:lastRowLastColumn="0"/>
+            </w:pPr>
+          </w:p>
+        </w:tc>
+      </w:tr>
+    </w:tbl>
+    <w:p>
+      <w:pPr>
+        <w:rPr>
+          <w:lang w:eastAsia="fr-FR"/>
+        </w:rPr>
+      </w:pPr>
+    </w:p>
+    <w:p>
+      <w:pPr>
+        <w:pStyle w:val="Titre4"/>
+        <w:rPr>
+          <w:lang w:eastAsia="fr-FR"/>
+        </w:rPr>
+      </w:pPr>
+      <w:r>
+        <w:rPr>
+          <w:lang w:eastAsia="fr-FR"/>
+        </w:rPr>
+        <w:t>Limitations d’usage</w:t>
+      </w:r>
+    </w:p>
+    <w:p>
+      <w:pPr>
+        <w:rPr>
+          <w:lang w:eastAsia="fr-FR"/>
+        </w:rPr>
+      </w:pPr>
+    </w:p>
+    <w:tbl>
+      <w:tblPr>
+        <w:tblStyle w:val="TableauListe4-Accentuation1"/>
+        <w:tblW w:w="5000" w:type="pct"/>
+        <w:tblLook w:val="04A0" w:firstRow="1" w:lastRow="0" w:firstColumn="1" w:lastColumn="0" w:noHBand="0" w:noVBand="1"/>
+      </w:tblPr>
+      <w:tblGrid>
+        <w:gridCol w:w="1655"/>
+        <w:gridCol w:w="2572"/>
+        <w:gridCol w:w="3014"/>
+        <w:gridCol w:w="1821"/>
+      </w:tblGrid>
+      <w:tr>
+        <w:trPr>
+          <w:cnfStyle w:val="100000000000" w:firstRow="1" w:lastRow="0" w:firstColumn="0" w:lastColumn="0" w:oddVBand="0" w:evenVBand="0" w:oddHBand="0" w:evenHBand="0" w:firstRowFirstColumn="0" w:firstRowLastColumn="0" w:lastRowFirstColumn="0" w:lastRowLastColumn="0"/>
+          <w:trHeight w:val="423"/>
+        </w:trPr>
+        <w:tc>
+          <w:tcPr>
+            <w:cnfStyle w:val="001000000000" w:firstRow="0" w:lastRow="0" w:firstColumn="1" w:lastColumn="0" w:oddVBand="0" w:evenVBand="0" w:oddHBand="0" w:evenHBand="0" w:firstRowFirstColumn="0" w:firstRowLastColumn="0" w:lastRowFirstColumn="0" w:lastRowLastColumn="0"/>
+            <w:tcW w:w="913" w:type="pct"/>
+          </w:tcPr>
+          <w:p>
+            <w:r>
+              <w:t>Type</w:t>
+            </w:r>
+          </w:p>
+        </w:tc>
+        <w:tc>
+          <w:tcPr>
+            <w:tcW w:w="1419" w:type="pct"/>
+          </w:tcPr>
+          <w:p>
+            <w:pPr>
+              <w:cnfStyle w:val="100000000000" w:firstRow="1" w:lastRow="0" w:firstColumn="0" w:lastColumn="0" w:oddVBand="0" w:evenVBand="0" w:oddHBand="0" w:evenHBand="0" w:firstRowFirstColumn="0" w:firstRowLastColumn="0" w:lastRowFirstColumn="0" w:lastRowLastColumn="0"/>
+            </w:pPr>
+            <w:r>
+              <w:t>Restriction</w:t>
+            </w:r>
+          </w:p>
+        </w:tc>
+        <w:tc>
+          <w:tcPr>
+            <w:tcW w:w="1663" w:type="pct"/>
+          </w:tcPr>
+          <w:p>
+            <w:pPr>
+              <w:cnfStyle w:val="100000000000" w:firstRow="1" w:lastRow="0" w:firstColumn="0" w:lastColumn="0" w:oddVBand="0" w:evenVBand="0" w:oddHBand="0" w:evenHBand="0" w:firstRowFirstColumn="0" w:firstRowLastColumn="0" w:lastRowFirstColumn="0" w:lastRowLastColumn="0"/>
+            </w:pPr>
+            <w:r>
+              <w:t>Description</w:t>
+            </w:r>
+          </w:p>
+        </w:tc>
+        <w:tc>
+          <w:tcPr>
+            <w:tcW w:w="1005" w:type="pct"/>
+          </w:tcPr>
+          <w:p>
+            <w:pPr>
+              <w:cnfStyle w:val="100000000000" w:firstRow="1" w:lastRow="0" w:firstColumn="0" w:lastColumn="0" w:oddVBand="0" w:evenVBand="0" w:oddHBand="0" w:evenHBand="0" w:firstRowFirstColumn="0" w:firstRowLastColumn="0" w:lastRowFirstColumn="0" w:lastRowLastColumn="0"/>
+            </w:pPr>
+            <w:r>
+              <w:t>INSPIRE</w:t>
+            </w:r>
+          </w:p>
+        </w:tc>
+      </w:tr>
+      <w:tr>
+        <w:trPr>
+          <w:cnfStyle w:val="000000100000" w:firstRow="0" w:lastRow="0" w:firstColumn="0" w:lastColumn="0" w:oddVBand="0" w:evenVBand="0" w:oddHBand="1" w:evenHBand="0" w:firstRowFirstColumn="0" w:firstRowLastColumn="0" w:lastRowFirstColumn="0" w:lastRowLastColumn="0"/>
+          <w:trHeight w:val="942"/>
+        </w:trPr>
+        <w:tc>
+          <w:tcPr>
+            <w:cnfStyle w:val="001000000000" w:firstRow="0" w:lastRow="0" w:firstColumn="1" w:lastColumn="0" w:oddVBand="0" w:evenVBand="0" w:oddHBand="0" w:evenHBand="0" w:firstRowFirstColumn="0" w:firstRowLastColumn="0" w:lastRowFirstColumn="0" w:lastRowLastColumn="0"/>
+            <w:tcW w:w="5000" w:type="pct"/>
+            <w:gridSpan w:val="4"/>
+          </w:tcPr>
+          <w:p>
+            <w:pPr>
+              <w:jc w:val="left"/>
+              <w:rPr>
+                <w:lang w:val="en-US"/>
+              </w:rPr>
+            </w:pPr>
+            <w:r>
+              <w:rPr>
+                <w:b w:val="0"/>
+                <w:lang w:val="en-US"/>
+              </w:rPr>
+              <w:t xml:space="preserve">{%tr for </w:t>
+            </w:r>
+            <w:proofErr w:type="spellStart"/>
+            <w:r>
+              <w:rPr>
+                <w:b w:val="0"/>
+                <w:lang w:val="en-US"/>
+              </w:rPr>
+              <w:t>i</w:t>
+            </w:r>
+            <w:proofErr w:type="spellEnd"/>
+            <w:r>
+              <w:rPr>
+                <w:b w:val="0"/>
+                <w:lang w:val="en-US"/>
+              </w:rPr>
+              <w:t xml:space="preserve"> in</w:t>
+            </w:r>
+            <w:r>
+              <w:rPr>
+                <w:b w:val="0"/>
+                <w:lang w:val="en-US"/>
+              </w:rPr>
+              <w:t xml:space="preserve"> </w:t>
+            </w:r>
+            <w:proofErr w:type="spellStart"/>
+            <w:r>
+              <w:rPr>
+                <w:b w:val="0"/>
+                <w:lang w:val="en-US"/>
+              </w:rPr>
+              <w:t>var</w:t>
+            </w:r>
+            <w:r>
+              <w:rPr>
+                <w:b w:val="0"/>
+                <w:lang w:val="en-US"/>
+              </w:rPr>
+              <w:t>Limitations</w:t>
+            </w:r>
+            <w:proofErr w:type="spellEnd"/>
+            <w:r>
+              <w:rPr>
+                <w:b w:val="0"/>
+                <w:lang w:val="en-US"/>
+              </w:rPr>
+              <w:t xml:space="preserve"> %}</w:t>
+            </w:r>
+          </w:p>
+        </w:tc>
+      </w:tr>
+      <w:tr>
+        <w:trPr>
+          <w:trHeight w:val="942"/>
+        </w:trPr>
+        <w:tc>
+          <w:tcPr>
+            <w:cnfStyle w:val="001000000000" w:firstRow="0" w:lastRow="0" w:firstColumn="1" w:lastColumn="0" w:oddVBand="0" w:evenVBand="0" w:oddHBand="0" w:evenHBand="0" w:firstRowFirstColumn="0" w:firstRowLastColumn="0" w:lastRowFirstColumn="0" w:lastRowLastColumn="0"/>
+            <w:tcW w:w="913" w:type="pct"/>
+          </w:tcPr>
+          <w:p>
+            <w:pPr>
+              <w:jc w:val="left"/>
+            </w:pPr>
+            <w:proofErr w:type="gramStart"/>
+            <w:r>
+              <w:t xml:space="preserve">{{ </w:t>
+            </w:r>
+            <w:proofErr w:type="spellStart"/>
+            <w:r>
+              <w:t>i</w:t>
+            </w:r>
+            <w:proofErr w:type="gramEnd"/>
+            <w:r>
+              <w:t>.</w:t>
+            </w:r>
+            <w:r>
+              <w:t>type</w:t>
+            </w:r>
+            <w:proofErr w:type="spellEnd"/>
+            <w:r>
+              <w:t xml:space="preserve"> }}</w:t>
+            </w:r>
+          </w:p>
+        </w:tc>
+        <w:tc>
+          <w:tcPr>
+            <w:tcW w:w="1419" w:type="pct"/>
+          </w:tcPr>
+          <w:p>
+            <w:pPr>
+              <w:jc w:val="left"/>
+              <w:cnfStyle w:val="000000000000" w:firstRow="0" w:lastRow="0" w:firstColumn="0" w:lastColumn="0" w:oddVBand="0" w:evenVBand="0" w:oddHBand="0" w:evenHBand="0" w:firstRowFirstColumn="0" w:firstRowLastColumn="0" w:lastRowFirstColumn="0" w:lastRowLastColumn="0"/>
+            </w:pPr>
+            <w:proofErr w:type="gramStart"/>
+            <w:r>
+              <w:t xml:space="preserve">{{ </w:t>
+            </w:r>
+            <w:proofErr w:type="spellStart"/>
+            <w:r>
+              <w:t>i</w:t>
+            </w:r>
+            <w:proofErr w:type="gramEnd"/>
+            <w:r>
+              <w:t>.</w:t>
+            </w:r>
+            <w:r>
+              <w:t>restriction</w:t>
+            </w:r>
+            <w:proofErr w:type="spellEnd"/>
+            <w:r>
+              <w:t xml:space="preserve"> }}</w:t>
+            </w:r>
+          </w:p>
+        </w:tc>
+        <w:tc>
+          <w:tcPr>
+            <w:tcW w:w="1663" w:type="pct"/>
+          </w:tcPr>
+          <w:p>
+            <w:pPr>
+              <w:jc w:val="left"/>
+              <w:cnfStyle w:val="000000000000" w:firstRow="0" w:lastRow="0" w:firstColumn="0" w:lastColumn="0" w:oddVBand="0" w:evenVBand="0" w:oddHBand="0" w:evenHBand="0" w:firstRowFirstColumn="0" w:firstRowLastColumn="0" w:lastRowFirstColumn="0" w:lastRowLastColumn="0"/>
+            </w:pPr>
+            <w:proofErr w:type="gramStart"/>
+            <w:r>
+              <w:t xml:space="preserve">{{ </w:t>
+            </w:r>
+            <w:proofErr w:type="spellStart"/>
+            <w:r>
+              <w:t>i</w:t>
+            </w:r>
+            <w:proofErr w:type="gramEnd"/>
+            <w:r>
+              <w:t>.</w:t>
+            </w:r>
+            <w:r>
+              <w:t>description</w:t>
+            </w:r>
+            <w:proofErr w:type="spellEnd"/>
+            <w:r>
+              <w:t xml:space="preserve"> }}</w:t>
+            </w:r>
+          </w:p>
+        </w:tc>
+        <w:tc>
+          <w:tcPr>
+            <w:tcW w:w="1005" w:type="pct"/>
+          </w:tcPr>
+          <w:p>
+            <w:pPr>
+              <w:jc w:val="left"/>
+              <w:cnfStyle w:val="000000000000" w:firstRow="0" w:lastRow="0" w:firstColumn="0" w:lastColumn="0" w:oddVBand="0" w:evenVBand="0" w:oddHBand="0" w:evenHBand="0" w:firstRowFirstColumn="0" w:firstRowLastColumn="0" w:lastRowFirstColumn="0" w:lastRowLastColumn="0"/>
+            </w:pPr>
+            <w:proofErr w:type="gramStart"/>
+            <w:r>
+              <w:t xml:space="preserve">{{ </w:t>
+            </w:r>
+            <w:proofErr w:type="spellStart"/>
+            <w:r>
+              <w:t>i</w:t>
+            </w:r>
+            <w:proofErr w:type="gramEnd"/>
+            <w:r>
+              <w:t>.</w:t>
+            </w:r>
+            <w:r>
+              <w:t>directive</w:t>
+            </w:r>
+            <w:proofErr w:type="spellEnd"/>
+            <w:r>
+              <w:t xml:space="preserve"> }}</w:t>
+            </w:r>
+          </w:p>
+        </w:tc>
+      </w:tr>
+      <w:tr>
+        <w:trPr>
+          <w:cnfStyle w:val="000000100000" w:firstRow="0" w:lastRow="0" w:firstColumn="0" w:lastColumn="0" w:oddVBand="0" w:evenVBand="0" w:oddHBand="1" w:evenHBand="0" w:firstRowFirstColumn="0" w:firstRowLastColumn="0" w:lastRowFirstColumn="0" w:lastRowLastColumn="0"/>
+          <w:trHeight w:val="942"/>
+        </w:trPr>
+        <w:tc>
+          <w:tcPr>
+            <w:cnfStyle w:val="001000000000" w:firstRow="0" w:lastRow="0" w:firstColumn="1" w:lastColumn="0" w:oddVBand="0" w:evenVBand="0" w:oddHBand="0" w:evenHBand="0" w:firstRowFirstColumn="0" w:firstRowLastColumn="0" w:lastRowFirstColumn="0" w:lastRowLastColumn="0"/>
+            <w:tcW w:w="5000" w:type="pct"/>
+            <w:gridSpan w:val="4"/>
+          </w:tcPr>
+          <w:p>
+            <w:pPr>
+              <w:jc w:val="left"/>
+            </w:pPr>
+            <w:r>
+              <w:rPr>
+                <w:b w:val="0"/>
+              </w:rPr>
+              <w:lastRenderedPageBreak/>
+              <w:t xml:space="preserve">{%tr </w:t>
+            </w:r>
+            <w:proofErr w:type="spellStart"/>
+            <w:r>
+              <w:rPr>
+                <w:b w:val="0"/>
+              </w:rPr>
+              <w:t>endfor</w:t>
+            </w:r>
+            <w:proofErr w:type="spellEnd"/>
+            <w:r>
+              <w:rPr>
+                <w:b w:val="0"/>
+              </w:rPr>
+              <w:t xml:space="preserve"> %}</w:t>
+            </w:r>
+          </w:p>
+        </w:tc>
+      </w:tr>
+    </w:tbl>
+    <w:p>
+      <w:pPr>
+        <w:jc w:val="left"/>
+      </w:pPr>
+    </w:p>
+    <w:p>
+      <w:pPr>
+        <w:pBdr>
+          <w:bottom w:val="single" w:sz="12" w:space="1" w:color="auto"/>
+        </w:pBdr>
+        <w:rPr>
+          <w:lang w:val="en-US"/>
+        </w:rPr>
+      </w:pPr>
+    </w:p>
+    <w:p>
+      <w:pPr>
+        <w:pStyle w:val="Titre2"/>
+        <w:rPr>
+          <w:rFonts w:ascii="Sauna" w:hAnsi="Sauna"/>
+          <w:lang w:val="en-US"/>
+        </w:rPr>
+      </w:pPr>
+      <w:r>
+        <w:rPr>
+          <w:rFonts w:ascii="Sauna" w:hAnsi="Sauna"/>
+          <w:lang w:val="en-US"/>
+        </w:rPr>
+        <w:t>Contacts</w:t>
+      </w:r>
+      <w:r>
+        <w:rPr>
+          <w:rFonts w:ascii="Sauna" w:hAnsi="Sauna"/>
+          <w:lang w:val="en-US"/>
+        </w:rPr>
+        <w:t xml:space="preserve"> (</w:t>
+      </w:r>
+      <w:proofErr w:type="gramStart"/>
+      <w:r>
+        <w:rPr>
+          <w:rFonts w:ascii="Sauna" w:hAnsi="Sauna"/>
+          <w:lang w:val="en-US"/>
+        </w:rPr>
+        <w:t xml:space="preserve">{{ </w:t>
+      </w:r>
+      <w:proofErr w:type="spellStart"/>
+      <w:r>
+        <w:rPr>
+          <w:rFonts w:ascii="Sauna" w:hAnsi="Sauna"/>
+          <w:lang w:val="en-US"/>
+        </w:rPr>
+        <w:t>varContactsCount</w:t>
+      </w:r>
+      <w:proofErr w:type="spellEnd"/>
+      <w:proofErr w:type="gramEnd"/>
+      <w:r>
+        <w:rPr>
+          <w:rFonts w:ascii="Sauna" w:hAnsi="Sauna"/>
+          <w:lang w:val="en-US"/>
+        </w:rPr>
+        <w:t xml:space="preserve"> }}</w:t>
+      </w:r>
+      <w:r>
+        <w:rPr>
+          <w:rFonts w:ascii="Sauna" w:hAnsi="Sauna"/>
+          <w:lang w:val="en-US"/>
+        </w:rPr>
+        <w:t>)</w:t>
+      </w:r>
+    </w:p>
+    <w:p>
+      <w:pPr>
+        <w:rPr>
+          <w:lang w:val="en-US"/>
+        </w:rPr>
+      </w:pPr>
+    </w:p>
+    <w:p>
+      <w:pPr>
+        <w:jc w:val="left"/>
+        <w:rPr>
+          <w:lang w:val="en-US"/>
+        </w:rPr>
+      </w:pPr>
+      <w:r>
+        <w:rPr>
+          <w:lang w:val="en-US"/>
+        </w:rPr>
+        <w:t xml:space="preserve">{% for contact in </w:t>
+      </w:r>
+      <w:proofErr w:type="spellStart"/>
+      <w:r>
+        <w:rPr>
+          <w:lang w:val="en-US"/>
+        </w:rPr>
+        <w:t>varContactsDetails</w:t>
+      </w:r>
+      <w:proofErr w:type="spellEnd"/>
+      <w:r>
+        <w:rPr>
+          <w:lang w:val="en-US"/>
+        </w:rPr>
+        <w:t xml:space="preserve"> %}</w:t>
+      </w:r>
+    </w:p>
+    <w:p>
+      <w:pPr>
+        <w:jc w:val="left"/>
+        <w:rPr>
+          <w:lang w:val="en-US"/>
+        </w:rPr>
+      </w:pPr>
+      <w:proofErr w:type="gramStart"/>
+      <w:r>
+        <w:rPr>
+          <w:b/>
+          <w:lang w:val="en-US"/>
+        </w:rPr>
+        <w:t>{{ contact.name</w:t>
+      </w:r>
+      <w:proofErr w:type="gramEnd"/>
+      <w:r>
+        <w:rPr>
+          <w:b/>
+          <w:lang w:val="en-US"/>
+        </w:rPr>
+        <w:t xml:space="preserve"> }}</w:t>
+      </w:r>
+      <w:r>
+        <w:rPr>
+          <w:lang w:val="en-US"/>
+        </w:rPr>
+        <w:t xml:space="preserve">  </w:t>
+      </w:r>
+      <w:r>
+        <w:rPr>
+          <w:lang w:val="en-US"/>
+        </w:rPr>
+        <w:t xml:space="preserve">{{ </w:t>
+      </w:r>
+      <w:proofErr w:type="spellStart"/>
+      <w:r>
+        <w:rPr>
+          <w:lang w:val="en-US"/>
+        </w:rPr>
+        <w:t>contact.</w:t>
+      </w:r>
+      <w:r>
+        <w:rPr>
+          <w:rStyle w:val="prop"/>
+          <w:lang w:val="en-US"/>
+        </w:rPr>
+        <w:t>organization</w:t>
+      </w:r>
+      <w:proofErr w:type="spellEnd"/>
+      <w:r>
+        <w:rPr>
+          <w:rStyle w:val="prop"/>
+          <w:lang w:val="en-US"/>
+        </w:rPr>
+        <w:t xml:space="preserve"> </w:t>
+      </w:r>
+      <w:r>
+        <w:rPr>
+          <w:lang w:val="en-US"/>
+        </w:rPr>
+        <w:t>}}</w:t>
+      </w:r>
+      <w:r>
+        <w:rPr>
+          <w:lang w:val="en-US"/>
+        </w:rPr>
+        <w:t xml:space="preserve"> </w:t>
+      </w:r>
+      <w:r>
+        <w:rPr>
+          <w:lang w:val="en-US"/>
+        </w:rPr>
+        <w:t xml:space="preserve">– {{ </w:t>
+      </w:r>
+      <w:proofErr w:type="spellStart"/>
+      <w:r>
+        <w:rPr>
+          <w:lang w:val="en-US"/>
+        </w:rPr>
+        <w:t>contact.</w:t>
+      </w:r>
+      <w:r>
+        <w:rPr>
+          <w:rStyle w:val="prop"/>
+          <w:lang w:val="en-US"/>
+        </w:rPr>
+        <w:t>role</w:t>
+      </w:r>
+      <w:proofErr w:type="spellEnd"/>
+      <w:r>
+        <w:rPr>
+          <w:rStyle w:val="prop"/>
+          <w:lang w:val="en-US"/>
+        </w:rPr>
+        <w:t xml:space="preserve"> }} </w:t>
+      </w:r>
+      <w:r>
+        <w:rPr>
+          <w:rStyle w:val="prop"/>
+          <w:lang w:val="en-US"/>
+        </w:rPr>
+        <w:t xml:space="preserve"> </w:t>
+      </w:r>
+      <w:r>
+        <w:rPr>
+          <w:lang w:val="en-US"/>
+        </w:rPr>
+        <w:t>:</w:t>
+      </w:r>
+    </w:p>
+    <w:p>
+      <w:pPr>
+        <w:jc w:val="left"/>
+        <w:rPr>
+          <w:lang w:val="en-US"/>
+        </w:rPr>
+      </w:pPr>
+      <w:r>
+        <w:rPr>
+          <w:lang w:val="en-US"/>
+        </w:rPr>
+        <w:tab/>
+      </w:r>
+      <w:proofErr w:type="gramStart"/>
+      <w:r>
+        <w:rPr>
+          <w:lang w:val="en-US"/>
+        </w:rPr>
+        <w:t xml:space="preserve">{{ </w:t>
+      </w:r>
+      <w:proofErr w:type="spellStart"/>
+      <w:r>
+        <w:rPr>
+          <w:lang w:val="en-US"/>
+        </w:rPr>
+        <w:t>contact</w:t>
+      </w:r>
+      <w:proofErr w:type="gramEnd"/>
+      <w:r>
+        <w:rPr>
+          <w:lang w:val="en-US"/>
+        </w:rPr>
+        <w:t>.</w:t>
+      </w:r>
+      <w:r>
+        <w:rPr>
+          <w:lang w:val="en-US"/>
+        </w:rPr>
+        <w:t>e</w:t>
+      </w:r>
+      <w:r>
+        <w:rPr>
+          <w:lang w:val="en-US"/>
+        </w:rPr>
+        <w:t>mail</w:t>
+      </w:r>
+      <w:proofErr w:type="spellEnd"/>
+      <w:r>
+        <w:rPr>
+          <w:lang w:val="en-US"/>
+        </w:rPr>
+        <w:t xml:space="preserve"> }}</w:t>
+      </w:r>
+      <w:r>
+        <w:rPr>
+          <w:lang w:val="en-US"/>
+        </w:rPr>
+        <w:br/>
+      </w:r>
+      <w:r>
+        <w:rPr>
+          <w:lang w:val="en-US"/>
+        </w:rPr>
+        <w:tab/>
+        <w:t xml:space="preserve">{{ </w:t>
+      </w:r>
+      <w:proofErr w:type="spellStart"/>
+      <w:r>
+        <w:rPr>
+          <w:lang w:val="en-US"/>
+        </w:rPr>
+        <w:t>contact.phone</w:t>
+      </w:r>
+      <w:proofErr w:type="spellEnd"/>
+      <w:r>
+        <w:rPr>
+          <w:lang w:val="en-US"/>
+        </w:rPr>
+        <w:t xml:space="preserve"> }}</w:t>
+      </w:r>
+      <w:r>
+        <w:rPr>
+          <w:lang w:val="en-US"/>
+        </w:rPr>
+        <w:br/>
+      </w:r>
+      <w:r>
+        <w:rPr>
+          <w:lang w:val="en-US"/>
+        </w:rPr>
+        <w:tab/>
+        <w:t xml:space="preserve">{{ </w:t>
+      </w:r>
+      <w:proofErr w:type="spellStart"/>
+      <w:r>
+        <w:rPr>
+          <w:lang w:val="en-US"/>
+        </w:rPr>
+        <w:t>contact.fax</w:t>
+      </w:r>
+      <w:proofErr w:type="spellEnd"/>
+      <w:r>
+        <w:rPr>
+          <w:lang w:val="en-US"/>
+        </w:rPr>
+        <w:t xml:space="preserve"> }}</w:t>
+      </w:r>
+      <w:r>
+        <w:rPr>
+          <w:lang w:val="en-US"/>
+        </w:rPr>
+        <w:br/>
+      </w:r>
+      <w:r>
+        <w:rPr>
+          <w:lang w:val="en-US"/>
+        </w:rPr>
+        <w:tab/>
+        <w:t>{{ contact.address</w:t>
+      </w:r>
+      <w:r>
+        <w:rPr>
+          <w:lang w:val="en-US"/>
+        </w:rPr>
+        <w:t>Line1</w:t>
+      </w:r>
+      <w:r>
+        <w:rPr>
+          <w:lang w:val="en-US"/>
+        </w:rPr>
+        <w:t xml:space="preserve"> }}</w:t>
+      </w:r>
+      <w:r>
+        <w:rPr>
+          <w:lang w:val="en-US"/>
+        </w:rPr>
+        <w:t xml:space="preserve"> - </w:t>
+      </w:r>
+      <w:r>
+        <w:rPr>
+          <w:lang w:val="en-US"/>
+        </w:rPr>
+        <w:t>{{ contact.addressLine2 }}</w:t>
+      </w:r>
+      <w:r>
+        <w:rPr>
+          <w:lang w:val="en-US"/>
+        </w:rPr>
+        <w:br/>
+      </w:r>
+      <w:r>
+        <w:rPr>
+          <w:lang w:val="en-US"/>
+        </w:rPr>
+        <w:tab/>
+        <w:t xml:space="preserve">{{ </w:t>
+      </w:r>
+      <w:proofErr w:type="spellStart"/>
+      <w:r>
+        <w:rPr>
+          <w:lang w:val="en-US"/>
+        </w:rPr>
+        <w:t>contact.zipCode</w:t>
+      </w:r>
+      <w:proofErr w:type="spellEnd"/>
+      <w:r>
+        <w:rPr>
+          <w:lang w:val="en-US"/>
+        </w:rPr>
+        <w:t xml:space="preserve"> }} {{ </w:t>
+      </w:r>
+      <w:proofErr w:type="spellStart"/>
+      <w:r>
+        <w:rPr>
+          <w:lang w:val="en-US"/>
+        </w:rPr>
+        <w:t>contact.city</w:t>
+      </w:r>
+      <w:proofErr w:type="spellEnd"/>
+      <w:r>
+        <w:rPr>
+          <w:lang w:val="en-US"/>
+        </w:rPr>
+        <w:t xml:space="preserve"> }}</w:t>
+      </w:r>
+      <w:r>
+        <w:rPr>
+          <w:lang w:val="en-US"/>
+        </w:rPr>
+        <w:br/>
+      </w:r>
+      <w:r>
+        <w:rPr>
+          <w:lang w:val="en-US"/>
+        </w:rPr>
+        <w:tab/>
+        <w:t xml:space="preserve">{{ </w:t>
+      </w:r>
+      <w:proofErr w:type="spellStart"/>
+      <w:r>
+        <w:rPr>
+          <w:lang w:val="en-US"/>
+        </w:rPr>
+        <w:t>contact.</w:t>
+      </w:r>
+      <w:r>
+        <w:rPr>
+          <w:rStyle w:val="prop"/>
+          <w:lang w:val="en-US"/>
+        </w:rPr>
+        <w:t>countryCode</w:t>
+      </w:r>
+      <w:proofErr w:type="spellEnd"/>
+      <w:r>
+        <w:rPr>
+          <w:rStyle w:val="prop"/>
+          <w:lang w:val="en-US"/>
+        </w:rPr>
+        <w:t xml:space="preserve"> </w:t>
+      </w:r>
+      <w:r>
+        <w:rPr>
+          <w:lang w:val="en-US"/>
+        </w:rPr>
+        <w:t>}}</w:t>
+      </w:r>
+    </w:p>
+    <w:p>
+      <w:pPr>
+        <w:jc w:val="left"/>
+      </w:pPr>
+      <w:r>
+        <w:t xml:space="preserve">{% </w:t>
+      </w:r>
+      <w:proofErr w:type="spellStart"/>
+      <w:r>
+        <w:t>endfor</w:t>
+      </w:r>
+      <w:proofErr w:type="spellEnd"/>
+      <w:r>
+        <w:t xml:space="preserve"> %}</w:t>
+      </w:r>
+    </w:p>
+    <w:p>
+      <w:pPr>
+        <w:pBdr>
+          <w:bottom w:val="single" w:sz="12" w:space="1" w:color="auto"/>
+        </w:pBdr>
+        <w:jc w:val="left"/>
+      </w:pPr>
+    </w:p>
+    <w:p>
+      <w:pPr>
+        <w:pStyle w:val="Titre2"/>
+        <w:rPr>
+          <w:rFonts w:ascii="Sauna" w:hAnsi="Sauna"/>
+        </w:rPr>
+      </w:pPr>
+      <w:r>
+        <w:rPr>
+          <w:rFonts w:ascii="Sauna" w:hAnsi="Sauna"/>
+          <w:lang w:eastAsia="fr-FR"/>
+        </w:rPr>
+        <w:t xml:space="preserve">Attributs </w:t>
+      </w:r>
+      <w:r>
+        <w:rPr>
+          <w:rFonts w:ascii="Sauna" w:hAnsi="Sauna"/>
+        </w:rPr>
+        <w:t>(</w:t>
+      </w:r>
+      <w:proofErr w:type="gramStart"/>
+      <w:r>
+        <w:rPr>
+          <w:rFonts w:ascii="Sauna" w:hAnsi="Sauna"/>
+        </w:rPr>
+        <w:t xml:space="preserve">{{ </w:t>
+      </w:r>
+      <w:proofErr w:type="spellStart"/>
+      <w:r>
+        <w:rPr>
+          <w:rFonts w:ascii="Sauna" w:hAnsi="Sauna"/>
+        </w:rPr>
+        <w:t>varFields</w:t>
+      </w:r>
+      <w:r>
+        <w:rPr>
+          <w:rFonts w:ascii="Sauna" w:hAnsi="Sauna"/>
+        </w:rPr>
+        <w:t>Count</w:t>
+      </w:r>
+      <w:proofErr w:type="spellEnd"/>
+      <w:proofErr w:type="gramEnd"/>
+      <w:r>
+        <w:rPr>
+          <w:rFonts w:ascii="Sauna" w:hAnsi="Sauna"/>
+        </w:rPr>
+        <w:t xml:space="preserve"> }}</w:t>
+      </w:r>
+      <w:r>
+        <w:rPr>
+          <w:rFonts w:ascii="Sauna" w:hAnsi="Sauna"/>
+        </w:rPr>
+        <w:t>)</w:t>
+      </w:r>
+    </w:p>
+    <w:p/>
+    <w:tbl>
+      <w:tblPr>
+        <w:tblStyle w:val="TableauListe4-Accentuation1"/>
+        <w:tblW w:w="5000" w:type="pct"/>
+        <w:tblLook w:val="04A0" w:firstRow="1" w:lastRow="0" w:firstColumn="1" w:lastColumn="0" w:noHBand="0" w:noVBand="1"/>
+      </w:tblPr>
+      <w:tblGrid>
+        <w:gridCol w:w="2546"/>
+        <w:gridCol w:w="1559"/>
+        <w:gridCol w:w="4957"/>
       </w:tblGrid>
       <w:tr>
         <w:trPr>
@@ -3066,68 +2687,36 @@
         <w:tc>
           <w:tcPr>
             <w:cnfStyle w:val="001000000000" w:firstRow="0" w:lastRow="0" w:firstColumn="1" w:lastColumn="0" w:oddVBand="0" w:evenVBand="0" w:oddHBand="0" w:evenHBand="0" w:firstRowFirstColumn="0" w:firstRowLastColumn="0" w:lastRowFirstColumn="0" w:lastRowLastColumn="0"/>
-            <w:tcW w:w="2576" w:type="dxa"/>
+            <w:tcW w:w="1405" w:type="pct"/>
           </w:tcPr>
           <w:p>
-            <w:pPr>
-              <w:tabs>
-                <w:tab w:val="left" w:pos="996"/>
-              </w:tabs>
-              <w:rPr>
-                <w:lang w:val="en-US"/>
-              </w:rPr>
-            </w:pPr>
-            <w:r>
-              <w:rPr>
-                <w:lang w:val="en-US"/>
-              </w:rPr>
-              <w:t>Date</w:t>
+            <w:r>
+              <w:t>Nom (alias)</w:t>
             </w:r>
           </w:p>
         </w:tc>
         <w:tc>
           <w:tcPr>
-            <w:tcW w:w="1530" w:type="dxa"/>
+            <w:tcW w:w="860" w:type="pct"/>
           </w:tcPr>
           <w:p>
             <w:pPr>
-              <w:tabs>
-                <w:tab w:val="left" w:pos="996"/>
-              </w:tabs>
               <w:cnfStyle w:val="100000000000" w:firstRow="1" w:lastRow="0" w:firstColumn="0" w:lastColumn="0" w:oddVBand="0" w:evenVBand="0" w:oddHBand="0" w:evenHBand="0" w:firstRowFirstColumn="0" w:firstRowLastColumn="0" w:lastRowFirstColumn="0" w:lastRowLastColumn="0"/>
-              <w:rPr>
-                <w:lang w:val="en-US"/>
-              </w:rPr>
             </w:pPr>
             <w:r>
-              <w:rPr>
-                <w:lang w:val="en-US"/>
-              </w:rPr>
               <w:t>Type</w:t>
-            </w:r>
-            <w:r>
-              <w:rPr>
-                <w:lang w:val="en-US"/>
-              </w:rPr>
-              <w:tab/>
             </w:r>
           </w:p>
         </w:tc>
         <w:tc>
           <w:tcPr>
-            <w:tcW w:w="4956" w:type="dxa"/>
+            <w:tcW w:w="2734" w:type="pct"/>
           </w:tcPr>
           <w:p>
             <w:pPr>
               <w:cnfStyle w:val="100000000000" w:firstRow="1" w:lastRow="0" w:firstColumn="0" w:lastColumn="0" w:oddVBand="0" w:evenVBand="0" w:oddHBand="0" w:evenHBand="0" w:firstRowFirstColumn="0" w:firstRowLastColumn="0" w:lastRowFirstColumn="0" w:lastRowLastColumn="0"/>
-              <w:rPr>
-                <w:lang w:val="en-US"/>
-              </w:rPr>
             </w:pPr>
             <w:r>
-              <w:rPr>
-                <w:lang w:val="en-US"/>
-              </w:rPr>
               <w:t>Description</w:t>
             </w:r>
           </w:p>
@@ -3140,12 +2729,11 @@
         <w:tc>
           <w:tcPr>
             <w:cnfStyle w:val="001000000000" w:firstRow="0" w:lastRow="0" w:firstColumn="1" w:lastColumn="0" w:oddVBand="0" w:evenVBand="0" w:oddHBand="0" w:evenHBand="0" w:firstRowFirstColumn="0" w:firstRowLastColumn="0" w:lastRowFirstColumn="0" w:lastRowLastColumn="0"/>
-            <w:tcW w:w="9062" w:type="dxa"/>
+            <w:tcW w:w="5000" w:type="pct"/>
             <w:gridSpan w:val="3"/>
           </w:tcPr>
           <w:p>
             <w:pPr>
-              <w:jc w:val="left"/>
               <w:rPr>
                 <w:b w:val="0"/>
                 <w:lang w:val="en-US"/>
@@ -3180,14 +2768,14 @@
                 <w:b w:val="0"/>
                 <w:lang w:val="en-US"/>
               </w:rPr>
-              <w:t>varE</w:t>
+              <w:t>varF</w:t>
             </w:r>
             <w:r>
               <w:rPr>
                 <w:b w:val="0"/>
                 <w:lang w:val="en-US"/>
               </w:rPr>
-              <w:t>vents</w:t>
+              <w:t>ields</w:t>
             </w:r>
             <w:proofErr w:type="spellEnd"/>
             <w:r>
@@ -3204,21 +2792,39 @@
         <w:tc>
           <w:tcPr>
             <w:cnfStyle w:val="001000000000" w:firstRow="0" w:lastRow="0" w:firstColumn="1" w:lastColumn="0" w:oddVBand="0" w:evenVBand="0" w:oddHBand="0" w:evenHBand="0" w:firstRowFirstColumn="0" w:firstRowLastColumn="0" w:lastRowFirstColumn="0" w:lastRowLastColumn="0"/>
-            <w:tcW w:w="2576" w:type="dxa"/>
+            <w:tcW w:w="1405" w:type="pct"/>
           </w:tcPr>
           <w:p>
             <w:pPr>
               <w:jc w:val="left"/>
-              <w:rPr>
-                <w:b w:val="0"/>
-                <w:lang w:val="en-US"/>
-              </w:rPr>
             </w:pPr>
             <w:proofErr w:type="gramStart"/>
             <w:r>
+              <w:t>{{ i</w:t>
+            </w:r>
+            <w:proofErr w:type="gramEnd"/>
+            <w:r>
+              <w:t>.</w:t>
+            </w:r>
+            <w:r>
+              <w:t>n</w:t>
+            </w:r>
+            <w:r>
+              <w:t xml:space="preserve">ame }} </w:t>
+            </w:r>
+            <w:r>
+              <w:t xml:space="preserve"> </w:t>
+            </w:r>
+            <w:r>
               <w:rPr>
                 <w:b w:val="0"/>
-                <w:lang w:val="en-US"/>
+              </w:rPr>
+              <w:t>(</w:t>
+            </w:r>
+            <w:r>
+              <w:rPr>
+                <w:b w:val="0"/>
+                <w:i/>
               </w:rPr>
               <w:t xml:space="preserve">{{ </w:t>
             </w:r>
@@ -3226,114 +2832,108 @@
             <w:r>
               <w:rPr>
                 <w:b w:val="0"/>
-                <w:lang w:val="en-US"/>
-              </w:rPr>
-              <w:t>i</w:t>
-            </w:r>
-            <w:proofErr w:type="gramEnd"/>
+                <w:i/>
+              </w:rPr>
+              <w:t>i.</w:t>
+            </w:r>
             <w:r>
               <w:rPr>
                 <w:b w:val="0"/>
-                <w:lang w:val="en-US"/>
-              </w:rPr>
-              <w:t>.date</w:t>
+                <w:i/>
+              </w:rPr>
+              <w:t>a</w:t>
+            </w:r>
+            <w:r>
+              <w:rPr>
+                <w:b w:val="0"/>
+                <w:i/>
+              </w:rPr>
+              <w:t>lias</w:t>
             </w:r>
             <w:proofErr w:type="spellEnd"/>
             <w:r>
               <w:rPr>
                 <w:b w:val="0"/>
-                <w:lang w:val="en-US"/>
+                <w:i/>
               </w:rPr>
               <w:t xml:space="preserve"> }}</w:t>
+            </w:r>
+            <w:r>
+              <w:rPr>
+                <w:b w:val="0"/>
+              </w:rPr>
+              <w:t>)</w:t>
             </w:r>
           </w:p>
         </w:tc>
         <w:tc>
           <w:tcPr>
-            <w:tcW w:w="1530" w:type="dxa"/>
+            <w:tcW w:w="860" w:type="pct"/>
           </w:tcPr>
           <w:p>
             <w:pPr>
               <w:jc w:val="left"/>
               <w:cnfStyle w:val="000000000000" w:firstRow="0" w:lastRow="0" w:firstColumn="0" w:lastColumn="0" w:oddVBand="0" w:evenVBand="0" w:oddHBand="0" w:evenHBand="0" w:firstRowFirstColumn="0" w:firstRowLastColumn="0" w:lastRowFirstColumn="0" w:lastRowLastColumn="0"/>
-              <w:rPr>
-                <w:lang w:val="en-US"/>
-              </w:rPr>
             </w:pPr>
             <w:proofErr w:type="gramStart"/>
             <w:r>
-              <w:rPr>
-                <w:lang w:val="en-US"/>
-              </w:rPr>
-              <w:t xml:space="preserve">{{ </w:t>
+              <w:t>{</w:t>
+            </w:r>
+            <w:r>
+              <w:t xml:space="preserve">{ </w:t>
             </w:r>
             <w:proofErr w:type="spellStart"/>
             <w:r>
-              <w:rPr>
-                <w:lang w:val="en-US"/>
-              </w:rPr>
               <w:t>i</w:t>
             </w:r>
             <w:proofErr w:type="gramEnd"/>
             <w:r>
-              <w:rPr>
-                <w:lang w:val="en-US"/>
-              </w:rPr>
               <w:t>.</w:t>
             </w:r>
             <w:r>
-              <w:rPr>
-                <w:lang w:val="en-US"/>
-              </w:rPr>
-              <w:t>kind</w:t>
+              <w:t>d</w:t>
+            </w:r>
+            <w:r>
+              <w:t>ata</w:t>
+            </w:r>
+            <w:r>
+              <w:t>T</w:t>
+            </w:r>
+            <w:r>
+              <w:t>ype</w:t>
             </w:r>
             <w:proofErr w:type="spellEnd"/>
             <w:r>
-              <w:rPr>
-                <w:lang w:val="en-US"/>
-              </w:rPr>
               <w:t xml:space="preserve"> }}</w:t>
             </w:r>
           </w:p>
         </w:tc>
         <w:tc>
           <w:tcPr>
-            <w:tcW w:w="4956" w:type="dxa"/>
+            <w:tcW w:w="2734" w:type="pct"/>
           </w:tcPr>
           <w:p>
             <w:pPr>
               <w:jc w:val="left"/>
               <w:cnfStyle w:val="000000000000" w:firstRow="0" w:lastRow="0" w:firstColumn="0" w:lastColumn="0" w:oddVBand="0" w:evenVBand="0" w:oddHBand="0" w:evenHBand="0" w:firstRowFirstColumn="0" w:firstRowLastColumn="0" w:lastRowFirstColumn="0" w:lastRowLastColumn="0"/>
-              <w:rPr>
-                <w:lang w:val="en-US"/>
-              </w:rPr>
             </w:pPr>
             <w:proofErr w:type="gramStart"/>
             <w:r>
-              <w:rPr>
-                <w:lang w:val="en-US"/>
-              </w:rPr>
               <w:t xml:space="preserve">{{ </w:t>
             </w:r>
             <w:proofErr w:type="spellStart"/>
             <w:r>
-              <w:rPr>
-                <w:lang w:val="en-US"/>
-              </w:rPr>
               <w:t>i</w:t>
             </w:r>
             <w:proofErr w:type="gramEnd"/>
             <w:r>
-              <w:rPr>
-                <w:lang w:val="en-US"/>
-              </w:rPr>
-              <w:t>.description</w:t>
+              <w:t>.d</w:t>
+            </w:r>
+            <w:r>
+              <w:t>escription</w:t>
             </w:r>
             <w:proofErr w:type="spellEnd"/>
             <w:r>
-              <w:rPr>
-                <w:lang w:val="en-US"/>
-              </w:rPr>
               <w:t xml:space="preserve"> }}</w:t>
             </w:r>
           </w:p>
@@ -3346,7 +2946,173 @@
         <w:tc>
           <w:tcPr>
             <w:cnfStyle w:val="001000000000" w:firstRow="0" w:lastRow="0" w:firstColumn="1" w:lastColumn="0" w:oddVBand="0" w:evenVBand="0" w:oddHBand="0" w:evenHBand="0" w:firstRowFirstColumn="0" w:firstRowLastColumn="0" w:lastRowFirstColumn="0" w:lastRowLastColumn="0"/>
-            <w:tcW w:w="9062" w:type="dxa"/>
+            <w:tcW w:w="5000" w:type="pct"/>
+            <w:gridSpan w:val="3"/>
+          </w:tcPr>
+          <w:p>
+            <w:pPr>
+              <w:rPr>
+                <w:b w:val="0"/>
+              </w:rPr>
+            </w:pPr>
+            <w:r>
+              <w:rPr>
+                <w:b w:val="0"/>
+              </w:rPr>
+              <w:t xml:space="preserve">{%tr </w:t>
+            </w:r>
+            <w:proofErr w:type="spellStart"/>
+            <w:r>
+              <w:rPr>
+                <w:b w:val="0"/>
+              </w:rPr>
+              <w:t>endfor</w:t>
+            </w:r>
+            <w:proofErr w:type="spellEnd"/>
+            <w:r>
+              <w:rPr>
+                <w:b w:val="0"/>
+              </w:rPr>
+              <w:t xml:space="preserve"> %}</w:t>
+            </w:r>
+          </w:p>
+        </w:tc>
+      </w:tr>
+    </w:tbl>
+    <w:p>
+      <w:pPr>
+        <w:pBdr>
+          <w:bottom w:val="single" w:sz="12" w:space="1" w:color="auto"/>
+        </w:pBdr>
+        <w:rPr>
+          <w:lang w:eastAsia="fr-FR"/>
+        </w:rPr>
+      </w:pPr>
+    </w:p>
+    <w:p>
+      <w:pPr>
+        <w:pStyle w:val="Titre2"/>
+        <w:rPr>
+          <w:rFonts w:ascii="Sauna" w:hAnsi="Sauna"/>
+          <w:lang w:eastAsia="fr-FR"/>
+        </w:rPr>
+      </w:pPr>
+      <w:proofErr w:type="gramStart"/>
+      <w:r>
+        <w:rPr>
+          <w:rFonts w:ascii="Sauna" w:hAnsi="Sauna"/>
+        </w:rPr>
+        <w:t xml:space="preserve">{{ </w:t>
+      </w:r>
+      <w:proofErr w:type="spellStart"/>
+      <w:r>
+        <w:rPr>
+          <w:rFonts w:ascii="Sauna" w:hAnsi="Sauna"/>
+        </w:rPr>
+        <w:t>varEventsCount</w:t>
+      </w:r>
+      <w:proofErr w:type="spellEnd"/>
+      <w:proofErr w:type="gramEnd"/>
+      <w:r>
+        <w:rPr>
+          <w:rFonts w:ascii="Sauna" w:hAnsi="Sauna"/>
+        </w:rPr>
+        <w:t xml:space="preserve"> }} </w:t>
+      </w:r>
+      <w:r>
+        <w:rPr>
+          <w:rFonts w:ascii="Sauna" w:hAnsi="Sauna"/>
+          <w:lang w:eastAsia="fr-FR"/>
+        </w:rPr>
+        <w:t>d</w:t>
+      </w:r>
+      <w:r>
+        <w:rPr>
+          <w:rFonts w:ascii="Sauna" w:hAnsi="Sauna"/>
+          <w:lang w:eastAsia="fr-FR"/>
+        </w:rPr>
+        <w:t>erniers événements sur la donnée</w:t>
+      </w:r>
+    </w:p>
+    <w:p>
+      <w:pPr>
+        <w:rPr>
+          <w:lang w:eastAsia="fr-FR"/>
+        </w:rPr>
+      </w:pPr>
+    </w:p>
+    <w:tbl>
+      <w:tblPr>
+        <w:tblStyle w:val="TableauListe4-Accentuation1"/>
+        <w:tblW w:w="5000" w:type="pct"/>
+        <w:tblLook w:val="04A0" w:firstRow="1" w:lastRow="0" w:firstColumn="1" w:lastColumn="0" w:noHBand="0" w:noVBand="1"/>
+      </w:tblPr>
+      <w:tblGrid>
+        <w:gridCol w:w="2575"/>
+        <w:gridCol w:w="1530"/>
+        <w:gridCol w:w="4957"/>
+      </w:tblGrid>
+      <w:tr>
+        <w:trPr>
+          <w:cnfStyle w:val="100000000000" w:firstRow="1" w:lastRow="0" w:firstColumn="0" w:lastColumn="0" w:oddVBand="0" w:evenVBand="0" w:oddHBand="0" w:evenHBand="0" w:firstRowFirstColumn="0" w:firstRowLastColumn="0" w:lastRowFirstColumn="0" w:lastRowLastColumn="0"/>
+        </w:trPr>
+        <w:tc>
+          <w:tcPr>
+            <w:cnfStyle w:val="001000000000" w:firstRow="0" w:lastRow="0" w:firstColumn="1" w:lastColumn="0" w:oddVBand="0" w:evenVBand="0" w:oddHBand="0" w:evenHBand="0" w:firstRowFirstColumn="0" w:firstRowLastColumn="0" w:lastRowFirstColumn="0" w:lastRowLastColumn="0"/>
+            <w:tcW w:w="1421" w:type="pct"/>
+          </w:tcPr>
+          <w:p>
+            <w:pPr>
+              <w:tabs>
+                <w:tab w:val="left" w:pos="996"/>
+              </w:tabs>
+            </w:pPr>
+            <w:r>
+              <w:t>Date</w:t>
+            </w:r>
+          </w:p>
+        </w:tc>
+        <w:tc>
+          <w:tcPr>
+            <w:tcW w:w="844" w:type="pct"/>
+          </w:tcPr>
+          <w:p>
+            <w:pPr>
+              <w:tabs>
+                <w:tab w:val="left" w:pos="996"/>
+              </w:tabs>
+              <w:cnfStyle w:val="100000000000" w:firstRow="1" w:lastRow="0" w:firstColumn="0" w:lastColumn="0" w:oddVBand="0" w:evenVBand="0" w:oddHBand="0" w:evenHBand="0" w:firstRowFirstColumn="0" w:firstRowLastColumn="0" w:lastRowFirstColumn="0" w:lastRowLastColumn="0"/>
+            </w:pPr>
+            <w:r>
+              <w:t>Type</w:t>
+            </w:r>
+            <w:r>
+              <w:tab/>
+            </w:r>
+          </w:p>
+        </w:tc>
+        <w:tc>
+          <w:tcPr>
+            <w:tcW w:w="2734" w:type="pct"/>
+          </w:tcPr>
+          <w:p>
+            <w:pPr>
+              <w:cnfStyle w:val="100000000000" w:firstRow="1" w:lastRow="0" w:firstColumn="0" w:lastColumn="0" w:oddVBand="0" w:evenVBand="0" w:oddHBand="0" w:evenHBand="0" w:firstRowFirstColumn="0" w:firstRowLastColumn="0" w:lastRowFirstColumn="0" w:lastRowLastColumn="0"/>
+            </w:pPr>
+            <w:r>
+              <w:t>Description</w:t>
+            </w:r>
+          </w:p>
+        </w:tc>
+      </w:tr>
+      <w:tr>
+        <w:trPr>
+          <w:cnfStyle w:val="000000100000" w:firstRow="0" w:lastRow="0" w:firstColumn="0" w:lastColumn="0" w:oddVBand="0" w:evenVBand="0" w:oddHBand="1" w:evenHBand="0" w:firstRowFirstColumn="0" w:firstRowLastColumn="0" w:lastRowFirstColumn="0" w:lastRowLastColumn="0"/>
+        </w:trPr>
+        <w:tc>
+          <w:tcPr>
+            <w:cnfStyle w:val="001000000000" w:firstRow="0" w:lastRow="0" w:firstColumn="1" w:lastColumn="0" w:oddVBand="0" w:evenVBand="0" w:oddHBand="0" w:evenHBand="0" w:firstRowFirstColumn="0" w:firstRowLastColumn="0" w:lastRowFirstColumn="0" w:lastRowLastColumn="0"/>
+            <w:tcW w:w="5000" w:type="pct"/>
             <w:gridSpan w:val="3"/>
           </w:tcPr>
           <w:p>
@@ -3362,7 +3128,7 @@
                 <w:b w:val="0"/>
                 <w:lang w:val="en-US"/>
               </w:rPr>
-              <w:t xml:space="preserve">{%tr </w:t>
+              <w:t xml:space="preserve">{%tr for </w:t>
             </w:r>
             <w:proofErr w:type="spellStart"/>
             <w:r>
@@ -3370,13 +3136,177 @@
                 <w:b w:val="0"/>
                 <w:lang w:val="en-US"/>
               </w:rPr>
-              <w:t>endfor</w:t>
+              <w:t>i</w:t>
             </w:r>
             <w:proofErr w:type="spellEnd"/>
             <w:r>
               <w:rPr>
                 <w:b w:val="0"/>
                 <w:lang w:val="en-US"/>
+              </w:rPr>
+              <w:t xml:space="preserve"> in </w:t>
+            </w:r>
+            <w:proofErr w:type="spellStart"/>
+            <w:r>
+              <w:rPr>
+                <w:b w:val="0"/>
+                <w:lang w:val="en-US"/>
+              </w:rPr>
+              <w:t>varE</w:t>
+            </w:r>
+            <w:r>
+              <w:rPr>
+                <w:b w:val="0"/>
+                <w:lang w:val="en-US"/>
+              </w:rPr>
+              <w:t>vents</w:t>
+            </w:r>
+            <w:proofErr w:type="spellEnd"/>
+            <w:r>
+              <w:rPr>
+                <w:b w:val="0"/>
+                <w:lang w:val="en-US"/>
+              </w:rPr>
+              <w:t xml:space="preserve"> %}</w:t>
+            </w:r>
+          </w:p>
+        </w:tc>
+      </w:tr>
+      <w:tr>
+        <w:tc>
+          <w:tcPr>
+            <w:cnfStyle w:val="001000000000" w:firstRow="0" w:lastRow="0" w:firstColumn="1" w:lastColumn="0" w:oddVBand="0" w:evenVBand="0" w:oddHBand="0" w:evenHBand="0" w:firstRowFirstColumn="0" w:firstRowLastColumn="0" w:lastRowFirstColumn="0" w:lastRowLastColumn="0"/>
+            <w:tcW w:w="1421" w:type="pct"/>
+          </w:tcPr>
+          <w:p>
+            <w:pPr>
+              <w:jc w:val="left"/>
+              <w:rPr>
+                <w:b w:val="0"/>
+              </w:rPr>
+            </w:pPr>
+            <w:proofErr w:type="gramStart"/>
+            <w:r>
+              <w:rPr>
+                <w:b w:val="0"/>
+              </w:rPr>
+              <w:t xml:space="preserve">{{ </w:t>
+            </w:r>
+            <w:proofErr w:type="spellStart"/>
+            <w:r>
+              <w:rPr>
+                <w:b w:val="0"/>
+              </w:rPr>
+              <w:t>i</w:t>
+            </w:r>
+            <w:proofErr w:type="gramEnd"/>
+            <w:r>
+              <w:rPr>
+                <w:b w:val="0"/>
+              </w:rPr>
+              <w:t>.date</w:t>
+            </w:r>
+            <w:proofErr w:type="spellEnd"/>
+            <w:r>
+              <w:rPr>
+                <w:b w:val="0"/>
+              </w:rPr>
+              <w:t xml:space="preserve"> }}</w:t>
+            </w:r>
+          </w:p>
+        </w:tc>
+        <w:tc>
+          <w:tcPr>
+            <w:tcW w:w="844" w:type="pct"/>
+          </w:tcPr>
+          <w:p>
+            <w:pPr>
+              <w:jc w:val="left"/>
+              <w:cnfStyle w:val="000000000000" w:firstRow="0" w:lastRow="0" w:firstColumn="0" w:lastColumn="0" w:oddVBand="0" w:evenVBand="0" w:oddHBand="0" w:evenHBand="0" w:firstRowFirstColumn="0" w:firstRowLastColumn="0" w:lastRowFirstColumn="0" w:lastRowLastColumn="0"/>
+            </w:pPr>
+            <w:proofErr w:type="gramStart"/>
+            <w:r>
+              <w:t xml:space="preserve">{{ </w:t>
+            </w:r>
+            <w:proofErr w:type="spellStart"/>
+            <w:r>
+              <w:t>i</w:t>
+            </w:r>
+            <w:proofErr w:type="gramEnd"/>
+            <w:r>
+              <w:t>.</w:t>
+            </w:r>
+            <w:r>
+              <w:t>kind</w:t>
+            </w:r>
+            <w:proofErr w:type="spellEnd"/>
+            <w:r>
+              <w:t xml:space="preserve"> }}</w:t>
+            </w:r>
+          </w:p>
+        </w:tc>
+        <w:tc>
+          <w:tcPr>
+            <w:tcW w:w="2734" w:type="pct"/>
+          </w:tcPr>
+          <w:p>
+            <w:pPr>
+              <w:jc w:val="left"/>
+              <w:cnfStyle w:val="000000000000" w:firstRow="0" w:lastRow="0" w:firstColumn="0" w:lastColumn="0" w:oddVBand="0" w:evenVBand="0" w:oddHBand="0" w:evenHBand="0" w:firstRowFirstColumn="0" w:firstRowLastColumn="0" w:lastRowFirstColumn="0" w:lastRowLastColumn="0"/>
+            </w:pPr>
+            <w:proofErr w:type="gramStart"/>
+            <w:r>
+              <w:t xml:space="preserve">{{ </w:t>
+            </w:r>
+            <w:proofErr w:type="spellStart"/>
+            <w:r>
+              <w:t>i</w:t>
+            </w:r>
+            <w:proofErr w:type="gramEnd"/>
+            <w:r>
+              <w:t>.description</w:t>
+            </w:r>
+            <w:proofErr w:type="spellEnd"/>
+            <w:r>
+              <w:t xml:space="preserve"> }}</w:t>
+            </w:r>
+          </w:p>
+        </w:tc>
+      </w:tr>
+      <w:tr>
+        <w:trPr>
+          <w:cnfStyle w:val="000000100000" w:firstRow="0" w:lastRow="0" w:firstColumn="0" w:lastColumn="0" w:oddVBand="0" w:evenVBand="0" w:oddHBand="1" w:evenHBand="0" w:firstRowFirstColumn="0" w:firstRowLastColumn="0" w:lastRowFirstColumn="0" w:lastRowLastColumn="0"/>
+        </w:trPr>
+        <w:tc>
+          <w:tcPr>
+            <w:cnfStyle w:val="001000000000" w:firstRow="0" w:lastRow="0" w:firstColumn="1" w:lastColumn="0" w:oddVBand="0" w:evenVBand="0" w:oddHBand="0" w:evenHBand="0" w:firstRowFirstColumn="0" w:firstRowLastColumn="0" w:lastRowFirstColumn="0" w:lastRowLastColumn="0"/>
+            <w:tcW w:w="5000" w:type="pct"/>
+            <w:gridSpan w:val="3"/>
+          </w:tcPr>
+          <w:p>
+            <w:pPr>
+              <w:jc w:val="left"/>
+              <w:rPr>
+                <w:b w:val="0"/>
+              </w:rPr>
+            </w:pPr>
+            <w:r>
+              <w:rPr>
+                <w:b w:val="0"/>
+              </w:rPr>
+              <w:t xml:space="preserve">{%tr </w:t>
+            </w:r>
+            <w:proofErr w:type="spellStart"/>
+            <w:r>
+              <w:rPr>
+                <w:b w:val="0"/>
+              </w:rPr>
+              <w:t>endfor</w:t>
+            </w:r>
+            <w:proofErr w:type="spellEnd"/>
+            <w:r>
+              <w:rPr>
+                <w:b w:val="0"/>
               </w:rPr>
               <w:t xml:space="preserve"> %}</w:t>
             </w:r>
@@ -3390,7 +3320,7 @@
           <w:bottom w:val="single" w:sz="12" w:space="1" w:color="auto"/>
         </w:pBdr>
         <w:rPr>
-          <w:lang w:val="en-US" w:eastAsia="fr-FR"/>
+          <w:lang w:eastAsia="fr-FR"/>
         </w:rPr>
       </w:pPr>
     </w:p>
@@ -3398,23 +3328,15 @@
       <w:pPr>
         <w:pStyle w:val="Titre2"/>
         <w:rPr>
-          <w:lang w:val="en-US" w:eastAsia="fr-FR"/>
-        </w:rPr>
-      </w:pPr>
-      <w:r>
-        <w:rPr>
-          <w:lang w:val="en-US" w:eastAsia="fr-FR"/>
-        </w:rPr>
-        <w:t xml:space="preserve">Fiche de </w:t>
-      </w:r>
-      <w:proofErr w:type="spellStart"/>
-      <w:r>
-        <w:rPr>
-          <w:lang w:val="en-US" w:eastAsia="fr-FR"/>
-        </w:rPr>
-        <w:t>métadonnées</w:t>
-      </w:r>
-      <w:proofErr w:type="spellEnd"/>
+          <w:lang w:eastAsia="fr-FR"/>
+        </w:rPr>
+      </w:pPr>
+      <w:r>
+        <w:rPr>
+          <w:lang w:eastAsia="fr-FR"/>
+        </w:rPr>
+        <w:t>Fiche de métadonnées</w:t>
+      </w:r>
     </w:p>
     <w:p>
       <w:pPr>
@@ -3431,13 +3353,7 @@
         <w:rPr>
           <w:lang w:eastAsia="fr-FR"/>
         </w:rPr>
-        <w:t>Créée le :</w:t>
-      </w:r>
-      <w:r>
-        <w:rPr>
-          <w:lang w:eastAsia="fr-FR"/>
-        </w:rPr>
-        <w:t xml:space="preserve"> </w:t>
+        <w:t xml:space="preserve">Créée le : </w:t>
       </w:r>
       <w:proofErr w:type="gramStart"/>
       <w:r>
@@ -3471,13 +3387,7 @@
         <w:rPr>
           <w:lang w:eastAsia="fr-FR"/>
         </w:rPr>
-        <w:t>Mise à jour le :</w:t>
-      </w:r>
-      <w:r>
-        <w:rPr>
-          <w:lang w:eastAsia="fr-FR"/>
-        </w:rPr>
-        <w:t xml:space="preserve"> </w:t>
+        <w:t xml:space="preserve">Mise à jour le : </w:t>
       </w:r>
       <w:proofErr w:type="gramStart"/>
       <w:r>
@@ -3517,6 +3427,7 @@
         <w:rPr>
           <w:lang w:eastAsia="fr-FR"/>
         </w:rPr>
+        <w:lastRenderedPageBreak/>
         <w:t xml:space="preserve">Exportée le : </w:t>
       </w:r>
       <w:proofErr w:type="gramStart"/>
@@ -3528,10 +3439,7 @@
       </w:r>
       <w:proofErr w:type="spellStart"/>
       <w:r>
-        <w:t>varMdDt</w:t>
-      </w:r>
-      <w:r>
-        <w:t>Exp</w:t>
+        <w:t>varMdDtExp</w:t>
       </w:r>
       <w:proofErr w:type="spellEnd"/>
       <w:proofErr w:type="gramEnd"/>
@@ -3641,8 +3549,12 @@
     </w:p>
     <w:p/>
     <w:sectPr>
-      <w:headerReference w:type="default" r:id="rId8"/>
-      <w:footerReference w:type="default" r:id="rId9"/>
+      <w:headerReference w:type="even" r:id="rId8"/>
+      <w:headerReference w:type="default" r:id="rId9"/>
+      <w:footerReference w:type="even" r:id="rId10"/>
+      <w:footerReference w:type="default" r:id="rId11"/>
+      <w:headerReference w:type="first" r:id="rId12"/>
+      <w:footerReference w:type="first" r:id="rId13"/>
       <w:pgSz w:w="11906" w:h="16838"/>
       <w:pgMar w:top="1417" w:right="1417" w:bottom="1417" w:left="1417" w:header="708" w:footer="708" w:gutter="0"/>
       <w:cols w:space="720"/>
@@ -3679,6 +3591,16 @@
 </file>
 
 <file path=word/footer1.xml><?xml version="1.0" encoding="utf-8"?>
+<w:ftr xmlns:wpc="http://schemas.microsoft.com/office/word/2010/wordprocessingCanvas" xmlns:cx="http://schemas.microsoft.com/office/drawing/2014/chartex" xmlns:cx1="http://schemas.microsoft.com/office/drawing/2015/9/8/chartex" xmlns:cx2="http://schemas.microsoft.com/office/drawing/2015/10/21/chartex" xmlns:cx3="http://schemas.microsoft.com/office/drawing/2016/5/9/chartex" xmlns:cx4="http://schemas.microsoft.com/office/drawing/2016/5/10/chartex" xmlns:cx5="http://schemas.microsoft.com/office/drawing/2016/5/11/chartex" xmlns:cx6="http://schemas.microsoft.com/office/drawing/2016/5/12/chartex" xmlns:cx7="http://schemas.microsoft.com/office/drawing/2016/5/13/chartex" xmlns:cx8="http://schemas.microsoft.com/office/drawing/2016/5/14/chartex" xmlns:mc="http://schemas.openxmlformats.org/markup-compatibility/2006" xmlns:aink="http://schemas.microsoft.com/office/drawing/2016/ink" xmlns:am3d="http://schemas.microsoft.com/office/drawing/2017/model3d" xmlns:o="urn:schemas-microsoft-com:office:office" xmlns:r="http://schemas.openxmlformats.org/officeDocument/2006/relationships" xmlns:m="http://schemas.openxmlformats.org/officeDocument/2006/math" xmlns:v="urn:schemas-microsoft-com:vml" xmlns:wp14="http://schemas.microsoft.com/office/word/2010/wordprocessingDrawing" xmlns:wp="http://schemas.openxmlformats.org/drawingml/2006/wordprocessingDrawing" xmlns:w10="urn:schemas-microsoft-com:office:word" xmlns:w="http://schemas.openxmlformats.org/wordprocessingml/2006/main" xmlns:w14="http://schemas.microsoft.com/office/word/2010/wordml" xmlns:w15="http://schemas.microsoft.com/office/word/2012/wordml" xmlns:w16cid="http://schemas.microsoft.com/office/word/2016/wordml/cid" xmlns:w16se="http://schemas.microsoft.com/office/word/2015/wordml/symex" xmlns:wpg="http://schemas.microsoft.com/office/word/2010/wordprocessingGroup" xmlns:wpi="http://schemas.microsoft.com/office/word/2010/wordprocessingInk" xmlns:wne="http://schemas.microsoft.com/office/word/2006/wordml" xmlns:wps="http://schemas.microsoft.com/office/word/2010/wordprocessingShape" mc:Ignorable="w14 w15 w16se w16cid wp14">
+  <w:p>
+    <w:pPr>
+      <w:pStyle w:val="Pieddepage"/>
+    </w:pPr>
+  </w:p>
+</w:ftr>
+</file>
+
+<file path=word/footer2.xml><?xml version="1.0" encoding="utf-8"?>
 <w:ftr xmlns:wpc="http://schemas.microsoft.com/office/word/2010/wordprocessingCanvas" xmlns:cx="http://schemas.microsoft.com/office/drawing/2014/chartex" xmlns:cx1="http://schemas.microsoft.com/office/drawing/2015/9/8/chartex" xmlns:cx2="http://schemas.microsoft.com/office/drawing/2015/10/21/chartex" xmlns:cx3="http://schemas.microsoft.com/office/drawing/2016/5/9/chartex" xmlns:cx4="http://schemas.microsoft.com/office/drawing/2016/5/10/chartex" xmlns:cx5="http://schemas.microsoft.com/office/drawing/2016/5/11/chartex" xmlns:cx6="http://schemas.microsoft.com/office/drawing/2016/5/12/chartex" xmlns:cx7="http://schemas.microsoft.com/office/drawing/2016/5/13/chartex" xmlns:cx8="http://schemas.microsoft.com/office/drawing/2016/5/14/chartex" xmlns:mc="http://schemas.openxmlformats.org/markup-compatibility/2006" xmlns:aink="http://schemas.microsoft.com/office/drawing/2016/ink" xmlns:am3d="http://schemas.microsoft.com/office/drawing/2017/model3d" xmlns:o="urn:schemas-microsoft-com:office:office" xmlns:r="http://schemas.openxmlformats.org/officeDocument/2006/relationships" xmlns:m="http://schemas.openxmlformats.org/officeDocument/2006/math" xmlns:v="urn:schemas-microsoft-com:vml" xmlns:wp14="http://schemas.microsoft.com/office/word/2010/wordprocessingDrawing" xmlns:wp="http://schemas.openxmlformats.org/drawingml/2006/wordprocessingDrawing" xmlns:w10="urn:schemas-microsoft-com:office:word" xmlns:w="http://schemas.openxmlformats.org/wordprocessingml/2006/main" xmlns:w14="http://schemas.microsoft.com/office/word/2010/wordml" xmlns:w15="http://schemas.microsoft.com/office/word/2012/wordml" xmlns:w16cid="http://schemas.microsoft.com/office/word/2016/wordml/cid" xmlns:w16se="http://schemas.microsoft.com/office/word/2015/wordml/symex" xmlns:wpg="http://schemas.microsoft.com/office/word/2010/wordprocessingGroup" xmlns:wpi="http://schemas.microsoft.com/office/word/2010/wordprocessingInk" xmlns:wne="http://schemas.microsoft.com/office/word/2006/wordml" xmlns:wps="http://schemas.microsoft.com/office/word/2010/wordprocessingShape" mc:Ignorable="w14 w15 w16se w16cid wp14">
   <w:sdt>
     <w:sdtPr>
@@ -3725,7 +3647,7 @@
             <w:color w:val="A6A6A6" w:themeColor="background1" w:themeShade="A6"/>
             <w:lang w:eastAsia="fr-FR"/>
           </w:rPr>
-          <w:t>06/09/2018 18:09</w:t>
+          <w:t>06/09/2019 15:11</w:t>
         </w:r>
         <w:r>
           <w:rPr>
@@ -3748,7 +3670,14 @@
             <w:color w:val="A6A6A6" w:themeColor="background1" w:themeShade="A6"/>
           </w:rPr>
           <w:tab/>
-          <w:t xml:space="preserve">- Fichier généré automatiquement par isogeo2office grâce à l’API </w:t>
+          <w:t xml:space="preserve">- </w:t>
+        </w:r>
+        <w:r>
+          <w:rPr>
+            <w:i/>
+            <w:color w:val="A6A6A6" w:themeColor="background1" w:themeShade="A6"/>
+          </w:rPr>
+          <w:t xml:space="preserve">Métadonnée exportée depuis </w:t>
         </w:r>
         <w:hyperlink r:id="rId1">
           <w:proofErr w:type="spellStart"/>
@@ -3804,6 +3733,16 @@
 </w:ftr>
 </file>
 
+<file path=word/footer3.xml><?xml version="1.0" encoding="utf-8"?>
+<w:ftr xmlns:wpc="http://schemas.microsoft.com/office/word/2010/wordprocessingCanvas" xmlns:cx="http://schemas.microsoft.com/office/drawing/2014/chartex" xmlns:cx1="http://schemas.microsoft.com/office/drawing/2015/9/8/chartex" xmlns:cx2="http://schemas.microsoft.com/office/drawing/2015/10/21/chartex" xmlns:cx3="http://schemas.microsoft.com/office/drawing/2016/5/9/chartex" xmlns:cx4="http://schemas.microsoft.com/office/drawing/2016/5/10/chartex" xmlns:cx5="http://schemas.microsoft.com/office/drawing/2016/5/11/chartex" xmlns:cx6="http://schemas.microsoft.com/office/drawing/2016/5/12/chartex" xmlns:cx7="http://schemas.microsoft.com/office/drawing/2016/5/13/chartex" xmlns:cx8="http://schemas.microsoft.com/office/drawing/2016/5/14/chartex" xmlns:mc="http://schemas.openxmlformats.org/markup-compatibility/2006" xmlns:aink="http://schemas.microsoft.com/office/drawing/2016/ink" xmlns:am3d="http://schemas.microsoft.com/office/drawing/2017/model3d" xmlns:o="urn:schemas-microsoft-com:office:office" xmlns:r="http://schemas.openxmlformats.org/officeDocument/2006/relationships" xmlns:m="http://schemas.openxmlformats.org/officeDocument/2006/math" xmlns:v="urn:schemas-microsoft-com:vml" xmlns:wp14="http://schemas.microsoft.com/office/word/2010/wordprocessingDrawing" xmlns:wp="http://schemas.openxmlformats.org/drawingml/2006/wordprocessingDrawing" xmlns:w10="urn:schemas-microsoft-com:office:word" xmlns:w="http://schemas.openxmlformats.org/wordprocessingml/2006/main" xmlns:w14="http://schemas.microsoft.com/office/word/2010/wordml" xmlns:w15="http://schemas.microsoft.com/office/word/2012/wordml" xmlns:w16cid="http://schemas.microsoft.com/office/word/2016/wordml/cid" xmlns:w16se="http://schemas.microsoft.com/office/word/2015/wordml/symex" xmlns:wpg="http://schemas.microsoft.com/office/word/2010/wordprocessingGroup" xmlns:wpi="http://schemas.microsoft.com/office/word/2010/wordprocessingInk" xmlns:wne="http://schemas.microsoft.com/office/word/2006/wordml" xmlns:wps="http://schemas.microsoft.com/office/word/2010/wordprocessingShape" mc:Ignorable="w14 w15 w16se w16cid wp14">
+  <w:p>
+    <w:pPr>
+      <w:pStyle w:val="Pieddepage"/>
+    </w:pPr>
+  </w:p>
+</w:ftr>
+</file>
+
 <file path=word/footnotes.xml><?xml version="1.0" encoding="utf-8"?>
 <w:footnotes xmlns:wpc="http://schemas.microsoft.com/office/word/2010/wordprocessingCanvas" xmlns:cx="http://schemas.microsoft.com/office/drawing/2014/chartex" xmlns:cx1="http://schemas.microsoft.com/office/drawing/2015/9/8/chartex" xmlns:cx2="http://schemas.microsoft.com/office/drawing/2015/10/21/chartex" xmlns:cx3="http://schemas.microsoft.com/office/drawing/2016/5/9/chartex" xmlns:cx4="http://schemas.microsoft.com/office/drawing/2016/5/10/chartex" xmlns:cx5="http://schemas.microsoft.com/office/drawing/2016/5/11/chartex" xmlns:cx6="http://schemas.microsoft.com/office/drawing/2016/5/12/chartex" xmlns:cx7="http://schemas.microsoft.com/office/drawing/2016/5/13/chartex" xmlns:cx8="http://schemas.microsoft.com/office/drawing/2016/5/14/chartex" xmlns:mc="http://schemas.openxmlformats.org/markup-compatibility/2006" xmlns:aink="http://schemas.microsoft.com/office/drawing/2016/ink" xmlns:am3d="http://schemas.microsoft.com/office/drawing/2017/model3d" xmlns:o="urn:schemas-microsoft-com:office:office" xmlns:r="http://schemas.openxmlformats.org/officeDocument/2006/relationships" xmlns:m="http://schemas.openxmlformats.org/officeDocument/2006/math" xmlns:v="urn:schemas-microsoft-com:vml" xmlns:wp14="http://schemas.microsoft.com/office/word/2010/wordprocessingDrawing" xmlns:wp="http://schemas.openxmlformats.org/drawingml/2006/wordprocessingDrawing" xmlns:w10="urn:schemas-microsoft-com:office:word" xmlns:w="http://schemas.openxmlformats.org/wordprocessingml/2006/main" xmlns:w14="http://schemas.microsoft.com/office/word/2010/wordml" xmlns:w15="http://schemas.microsoft.com/office/word/2012/wordml" xmlns:w16cid="http://schemas.microsoft.com/office/word/2016/wordml/cid" xmlns:w16se="http://schemas.microsoft.com/office/word/2015/wordml/symex" xmlns:wpg="http://schemas.microsoft.com/office/word/2010/wordprocessingGroup" xmlns:wpi="http://schemas.microsoft.com/office/word/2010/wordprocessingInk" xmlns:wne="http://schemas.microsoft.com/office/word/2006/wordml" xmlns:wps="http://schemas.microsoft.com/office/word/2010/wordprocessingShape" mc:Ignorable="w14 w15 w16se w16cid wp14">
   <w:footnote w:type="separator" w:id="-1">
@@ -3830,6 +3769,16 @@
 </file>
 
 <file path=word/header1.xml><?xml version="1.0" encoding="utf-8"?>
+<w:hdr xmlns:wpc="http://schemas.microsoft.com/office/word/2010/wordprocessingCanvas" xmlns:cx="http://schemas.microsoft.com/office/drawing/2014/chartex" xmlns:cx1="http://schemas.microsoft.com/office/drawing/2015/9/8/chartex" xmlns:cx2="http://schemas.microsoft.com/office/drawing/2015/10/21/chartex" xmlns:cx3="http://schemas.microsoft.com/office/drawing/2016/5/9/chartex" xmlns:cx4="http://schemas.microsoft.com/office/drawing/2016/5/10/chartex" xmlns:cx5="http://schemas.microsoft.com/office/drawing/2016/5/11/chartex" xmlns:cx6="http://schemas.microsoft.com/office/drawing/2016/5/12/chartex" xmlns:cx7="http://schemas.microsoft.com/office/drawing/2016/5/13/chartex" xmlns:cx8="http://schemas.microsoft.com/office/drawing/2016/5/14/chartex" xmlns:mc="http://schemas.openxmlformats.org/markup-compatibility/2006" xmlns:aink="http://schemas.microsoft.com/office/drawing/2016/ink" xmlns:am3d="http://schemas.microsoft.com/office/drawing/2017/model3d" xmlns:o="urn:schemas-microsoft-com:office:office" xmlns:r="http://schemas.openxmlformats.org/officeDocument/2006/relationships" xmlns:m="http://schemas.openxmlformats.org/officeDocument/2006/math" xmlns:v="urn:schemas-microsoft-com:vml" xmlns:wp14="http://schemas.microsoft.com/office/word/2010/wordprocessingDrawing" xmlns:wp="http://schemas.openxmlformats.org/drawingml/2006/wordprocessingDrawing" xmlns:w10="urn:schemas-microsoft-com:office:word" xmlns:w="http://schemas.openxmlformats.org/wordprocessingml/2006/main" xmlns:w14="http://schemas.microsoft.com/office/word/2010/wordml" xmlns:w15="http://schemas.microsoft.com/office/word/2012/wordml" xmlns:w16cid="http://schemas.microsoft.com/office/word/2016/wordml/cid" xmlns:w16se="http://schemas.microsoft.com/office/word/2015/wordml/symex" xmlns:wpg="http://schemas.microsoft.com/office/word/2010/wordprocessingGroup" xmlns:wpi="http://schemas.microsoft.com/office/word/2010/wordprocessingInk" xmlns:wne="http://schemas.microsoft.com/office/word/2006/wordml" xmlns:wps="http://schemas.microsoft.com/office/word/2010/wordprocessingShape" mc:Ignorable="w14 w15 w16se w16cid wp14">
+  <w:p>
+    <w:pPr>
+      <w:pStyle w:val="En-tte"/>
+    </w:pPr>
+  </w:p>
+</w:hdr>
+</file>
+
+<file path=word/header2.xml><?xml version="1.0" encoding="utf-8"?>
 <w:hdr xmlns:wpc="http://schemas.microsoft.com/office/word/2010/wordprocessingCanvas" xmlns:cx="http://schemas.microsoft.com/office/drawing/2014/chartex" xmlns:cx1="http://schemas.microsoft.com/office/drawing/2015/9/8/chartex" xmlns:cx2="http://schemas.microsoft.com/office/drawing/2015/10/21/chartex" xmlns:cx3="http://schemas.microsoft.com/office/drawing/2016/5/9/chartex" xmlns:cx4="http://schemas.microsoft.com/office/drawing/2016/5/10/chartex" xmlns:cx5="http://schemas.microsoft.com/office/drawing/2016/5/11/chartex" xmlns:cx6="http://schemas.microsoft.com/office/drawing/2016/5/12/chartex" xmlns:cx7="http://schemas.microsoft.com/office/drawing/2016/5/13/chartex" xmlns:cx8="http://schemas.microsoft.com/office/drawing/2016/5/14/chartex" xmlns:mc="http://schemas.openxmlformats.org/markup-compatibility/2006" xmlns:aink="http://schemas.microsoft.com/office/drawing/2016/ink" xmlns:am3d="http://schemas.microsoft.com/office/drawing/2017/model3d" xmlns:o="urn:schemas-microsoft-com:office:office" xmlns:r="http://schemas.openxmlformats.org/officeDocument/2006/relationships" xmlns:m="http://schemas.openxmlformats.org/officeDocument/2006/math" xmlns:v="urn:schemas-microsoft-com:vml" xmlns:wp14="http://schemas.microsoft.com/office/word/2010/wordprocessingDrawing" xmlns:wp="http://schemas.openxmlformats.org/drawingml/2006/wordprocessingDrawing" xmlns:w10="urn:schemas-microsoft-com:office:word" xmlns:w="http://schemas.openxmlformats.org/wordprocessingml/2006/main" xmlns:w14="http://schemas.microsoft.com/office/word/2010/wordml" xmlns:w15="http://schemas.microsoft.com/office/word/2012/wordml" xmlns:w16cid="http://schemas.microsoft.com/office/word/2016/wordml/cid" xmlns:w16se="http://schemas.microsoft.com/office/word/2015/wordml/symex" xmlns:wpg="http://schemas.microsoft.com/office/word/2010/wordprocessingGroup" xmlns:wpi="http://schemas.microsoft.com/office/word/2010/wordprocessingInk" xmlns:wne="http://schemas.microsoft.com/office/word/2006/wordml" xmlns:wps="http://schemas.microsoft.com/office/word/2010/wordprocessingShape" mc:Ignorable="w14 w15 w16se w16cid wp14">
   <w:p>
     <w:pPr>
@@ -3910,6 +3859,16 @@
 </w:hdr>
 </file>
 
+<file path=word/header3.xml><?xml version="1.0" encoding="utf-8"?>
+<w:hdr xmlns:wpc="http://schemas.microsoft.com/office/word/2010/wordprocessingCanvas" xmlns:cx="http://schemas.microsoft.com/office/drawing/2014/chartex" xmlns:cx1="http://schemas.microsoft.com/office/drawing/2015/9/8/chartex" xmlns:cx2="http://schemas.microsoft.com/office/drawing/2015/10/21/chartex" xmlns:cx3="http://schemas.microsoft.com/office/drawing/2016/5/9/chartex" xmlns:cx4="http://schemas.microsoft.com/office/drawing/2016/5/10/chartex" xmlns:cx5="http://schemas.microsoft.com/office/drawing/2016/5/11/chartex" xmlns:cx6="http://schemas.microsoft.com/office/drawing/2016/5/12/chartex" xmlns:cx7="http://schemas.microsoft.com/office/drawing/2016/5/13/chartex" xmlns:cx8="http://schemas.microsoft.com/office/drawing/2016/5/14/chartex" xmlns:mc="http://schemas.openxmlformats.org/markup-compatibility/2006" xmlns:aink="http://schemas.microsoft.com/office/drawing/2016/ink" xmlns:am3d="http://schemas.microsoft.com/office/drawing/2017/model3d" xmlns:o="urn:schemas-microsoft-com:office:office" xmlns:r="http://schemas.openxmlformats.org/officeDocument/2006/relationships" xmlns:m="http://schemas.openxmlformats.org/officeDocument/2006/math" xmlns:v="urn:schemas-microsoft-com:vml" xmlns:wp14="http://schemas.microsoft.com/office/word/2010/wordprocessingDrawing" xmlns:wp="http://schemas.openxmlformats.org/drawingml/2006/wordprocessingDrawing" xmlns:w10="urn:schemas-microsoft-com:office:word" xmlns:w="http://schemas.openxmlformats.org/wordprocessingml/2006/main" xmlns:w14="http://schemas.microsoft.com/office/word/2010/wordml" xmlns:w15="http://schemas.microsoft.com/office/word/2012/wordml" xmlns:w16cid="http://schemas.microsoft.com/office/word/2016/wordml/cid" xmlns:w16se="http://schemas.microsoft.com/office/word/2015/wordml/symex" xmlns:wpg="http://schemas.microsoft.com/office/word/2010/wordprocessingGroup" xmlns:wpi="http://schemas.microsoft.com/office/word/2010/wordprocessingInk" xmlns:wne="http://schemas.microsoft.com/office/word/2006/wordml" xmlns:wps="http://schemas.microsoft.com/office/word/2010/wordprocessingShape" mc:Ignorable="w14 w15 w16se w16cid wp14">
+  <w:p>
+    <w:pPr>
+      <w:pStyle w:val="En-tte"/>
+    </w:pPr>
+  </w:p>
+</w:hdr>
+</file>
+
 <file path=word/numbering.xml><?xml version="1.0" encoding="utf-8"?>
 <w:numbering xmlns:wpc="http://schemas.microsoft.com/office/word/2010/wordprocessingCanvas" xmlns:cx="http://schemas.microsoft.com/office/drawing/2014/chartex" xmlns:cx1="http://schemas.microsoft.com/office/drawing/2015/9/8/chartex" xmlns:cx2="http://schemas.microsoft.com/office/drawing/2015/10/21/chartex" xmlns:cx3="http://schemas.microsoft.com/office/drawing/2016/5/9/chartex" xmlns:cx4="http://schemas.microsoft.com/office/drawing/2016/5/10/chartex" xmlns:cx5="http://schemas.microsoft.com/office/drawing/2016/5/11/chartex" xmlns:cx6="http://schemas.microsoft.com/office/drawing/2016/5/12/chartex" xmlns:cx7="http://schemas.microsoft.com/office/drawing/2016/5/13/chartex" xmlns:cx8="http://schemas.microsoft.com/office/drawing/2016/5/14/chartex" xmlns:mc="http://schemas.openxmlformats.org/markup-compatibility/2006" xmlns:aink="http://schemas.microsoft.com/office/drawing/2016/ink" xmlns:am3d="http://schemas.microsoft.com/office/drawing/2017/model3d" xmlns:o="urn:schemas-microsoft-com:office:office" xmlns:r="http://schemas.openxmlformats.org/officeDocument/2006/relationships" xmlns:m="http://schemas.openxmlformats.org/officeDocument/2006/math" xmlns:v="urn:schemas-microsoft-com:vml" xmlns:wp14="http://schemas.microsoft.com/office/word/2010/wordprocessingDrawing" xmlns:wp="http://schemas.openxmlformats.org/drawingml/2006/wordprocessingDrawing" xmlns:w10="urn:schemas-microsoft-com:office:word" xmlns:w="http://schemas.openxmlformats.org/wordprocessingml/2006/main" xmlns:w14="http://schemas.microsoft.com/office/word/2010/wordml" xmlns:w15="http://schemas.microsoft.com/office/word/2012/wordml" xmlns:w16cid="http://schemas.microsoft.com/office/word/2016/wordml/cid" xmlns:w16se="http://schemas.microsoft.com/office/word/2015/wordml/symex" xmlns:wpg="http://schemas.microsoft.com/office/word/2010/wordprocessingGroup" xmlns:wpi="http://schemas.microsoft.com/office/word/2010/wordprocessingInk" xmlns:wne="http://schemas.microsoft.com/office/word/2006/wordml" xmlns:wps="http://schemas.microsoft.com/office/word/2010/wordprocessingShape" mc:Ignorable="w14 w15 w16se w16cid wp14">
   <w:abstractNum w:abstractNumId="0" w15:restartNumberingAfterBreak="0">
@@ -4869,7 +4828,7 @@
       </w:pPr>
     </w:pPrDefault>
   </w:docDefaults>
-  <w:latentStyles w:defLockedState="0" w:defUIPriority="99" w:defSemiHidden="0" w:defUnhideWhenUsed="0" w:defQFormat="0" w:count="375">
+  <w:latentStyles w:defLockedState="0" w:defUIPriority="99" w:defSemiHidden="0" w:defUnhideWhenUsed="0" w:defQFormat="0" w:count="377">
     <w:lsdException w:name="Normal" w:uiPriority="0" w:qFormat="1"/>
     <w:lsdException w:name="heading 1" w:uiPriority="9" w:qFormat="1"/>
     <w:lsdException w:name="heading 2" w:semiHidden="1" w:uiPriority="9" w:unhideWhenUsed="1" w:qFormat="1"/>
@@ -5245,6 +5204,8 @@
     <w:lsdException w:name="Smart Hyperlink" w:semiHidden="1" w:unhideWhenUsed="1"/>
     <w:lsdException w:name="Hashtag" w:semiHidden="1" w:unhideWhenUsed="1"/>
     <w:lsdException w:name="Unresolved Mention" w:semiHidden="1" w:unhideWhenUsed="1"/>
+    <w:lsdException w:name="Smart Link" w:semiHidden="1" w:unhideWhenUsed="1"/>
+    <w:lsdException w:name="Smart Link Error" w:semiHidden="1" w:unhideWhenUsed="1"/>
   </w:latentStyles>
   <w:style w:type="paragraph" w:default="1" w:styleId="Normal">
     <w:name w:val="Normal"/>
@@ -5318,6 +5279,28 @@
       <w:color w:val="1F4D78" w:themeColor="accent1" w:themeShade="7F"/>
       <w:sz w:val="24"/>
       <w:szCs w:val="24"/>
+    </w:rPr>
+  </w:style>
+  <w:style w:type="paragraph" w:styleId="Titre4">
+    <w:name w:val="heading 4"/>
+    <w:basedOn w:val="Normal"/>
+    <w:next w:val="Normal"/>
+    <w:link w:val="Titre4Car"/>
+    <w:uiPriority w:val="9"/>
+    <w:unhideWhenUsed/>
+    <w:qFormat/>
+    <w:rsid w:val="00DB4719"/>
+    <w:pPr>
+      <w:keepNext/>
+      <w:keepLines/>
+      <w:spacing w:before="40" w:after="0"/>
+      <w:outlineLvl w:val="3"/>
+    </w:pPr>
+    <w:rPr>
+      <w:rFonts w:asciiTheme="majorHAnsi" w:eastAsiaTheme="majorEastAsia" w:hAnsiTheme="majorHAnsi" w:cstheme="majorBidi"/>
+      <w:i/>
+      <w:iCs/>
+      <w:color w:val="2E74B5" w:themeColor="accent1" w:themeShade="BF"/>
     </w:rPr>
   </w:style>
   <w:style w:type="character" w:default="1" w:styleId="Policepardfaut">
@@ -6146,6 +6129,19 @@
       <w:szCs w:val="24"/>
     </w:rPr>
   </w:style>
+  <w:style w:type="character" w:customStyle="1" w:styleId="Titre4Car">
+    <w:name w:val="Titre 4 Car"/>
+    <w:basedOn w:val="Policepardfaut"/>
+    <w:link w:val="Titre4"/>
+    <w:uiPriority w:val="9"/>
+    <w:rsid w:val="00DB4719"/>
+    <w:rPr>
+      <w:rFonts w:asciiTheme="majorHAnsi" w:eastAsiaTheme="majorEastAsia" w:hAnsiTheme="majorHAnsi" w:cstheme="majorBidi"/>
+      <w:i/>
+      <w:iCs/>
+      <w:color w:val="2E74B5" w:themeColor="accent1" w:themeShade="BF"/>
+    </w:rPr>
+  </w:style>
 </w:styles>
 </file>
 
@@ -6415,7 +6411,7 @@
 </file>
 
 <file path=customXml/itemProps1.xml><?xml version="1.0" encoding="utf-8"?>
-<ds:datastoreItem xmlns:ds="http://schemas.openxmlformats.org/officeDocument/2006/customXml" ds:itemID="{D71CC6E6-D707-40ED-BDFC-8FF1002CCBE9}">
+<ds:datastoreItem xmlns:ds="http://schemas.openxmlformats.org/officeDocument/2006/customXml" ds:itemID="{DA0EF052-460A-437B-84DE-FABFD031328C}">
   <ds:schemaRefs>
     <ds:schemaRef ds:uri="http://schemas.openxmlformats.org/officeDocument/2006/bibliography"/>
   </ds:schemaRefs>

</xml_diff>